<commit_message>
Reads directly from Database, sets Class, Race, and Background skills
</commit_message>
<xml_diff>
--- a/Project Planning Template.docx
+++ b/Project Planning Template.docx
@@ -48,7 +48,7 @@
         <w:widowControl w:val="1"/>
         <w:numPr>
           <w:ilvl w:val="0"/>
-          <w:numId w:val="1"/>
+          <w:numId w:val="2"/>
         </w:numPr>
         <w:pBdr>
           <w:top w:space="0" w:sz="0" w:val="nil"/>
@@ -105,7 +105,7 @@
         <w:widowControl w:val="1"/>
         <w:numPr>
           <w:ilvl w:val="0"/>
-          <w:numId w:val="1"/>
+          <w:numId w:val="2"/>
         </w:numPr>
         <w:pBdr>
           <w:top w:space="0" w:sz="0" w:val="nil"/>
@@ -280,16 +280,20 @@
         <w:keepNext w:val="0"/>
         <w:keepLines w:val="0"/>
         <w:widowControl w:val="1"/>
-        <w:pBdr>
-          <w:top w:space="0" w:sz="0" w:val="nil"/>
-          <w:left w:space="0" w:sz="0" w:val="nil"/>
-          <w:bottom w:space="0" w:sz="0" w:val="nil"/>
-          <w:right w:space="0" w:sz="0" w:val="nil"/>
-          <w:between w:space="0" w:sz="0" w:val="nil"/>
-        </w:pBdr>
-        <w:shd w:fill="auto" w:val="clear"/>
-        <w:spacing w:after="200" w:before="0" w:line="276" w:lineRule="auto"/>
-        <w:ind w:left="0" w:right="0" w:hanging="720"/>
+        <w:numPr>
+          <w:ilvl w:val="0"/>
+          <w:numId w:val="1"/>
+        </w:numPr>
+        <w:pBdr>
+          <w:top w:space="0" w:sz="0" w:val="nil"/>
+          <w:left w:space="0" w:sz="0" w:val="nil"/>
+          <w:bottom w:space="0" w:sz="0" w:val="nil"/>
+          <w:right w:space="0" w:sz="0" w:val="nil"/>
+          <w:between w:space="0" w:sz="0" w:val="nil"/>
+        </w:pBdr>
+        <w:shd w:fill="auto" w:val="clear"/>
+        <w:spacing w:after="0" w:afterAutospacing="0" w:before="0" w:line="276" w:lineRule="auto"/>
+        <w:ind w:left="720" w:right="0" w:hanging="360"/>
         <w:jc w:val="left"/>
         <w:rPr>
           <w:rFonts w:ascii="Calibri" w:cs="Calibri" w:eastAsia="Calibri" w:hAnsi="Calibri"/>
@@ -309,6 +313,260 @@
         <w:rPr>
           <w:rtl w:val="0"/>
         </w:rPr>
+        <w:t xml:space="preserve">3/15</w:t>
+      </w:r>
+    </w:p>
+    <w:p>
+      <w:pPr>
+        <w:keepNext w:val="0"/>
+        <w:keepLines w:val="0"/>
+        <w:widowControl w:val="1"/>
+        <w:numPr>
+          <w:ilvl w:val="1"/>
+          <w:numId w:val="1"/>
+        </w:numPr>
+        <w:pBdr>
+          <w:top w:space="0" w:sz="0" w:val="nil"/>
+          <w:left w:space="0" w:sz="0" w:val="nil"/>
+          <w:bottom w:space="0" w:sz="0" w:val="nil"/>
+          <w:right w:space="0" w:sz="0" w:val="nil"/>
+          <w:between w:space="0" w:sz="0" w:val="nil"/>
+        </w:pBdr>
+        <w:shd w:fill="auto" w:val="clear"/>
+        <w:spacing w:after="0" w:afterAutospacing="0" w:before="0" w:line="276" w:lineRule="auto"/>
+        <w:ind w:left="1440" w:right="0" w:hanging="360"/>
+        <w:jc w:val="left"/>
+        <w:rPr>
+          <w:u w:val="none"/>
+        </w:rPr>
+      </w:pPr>
+      <w:r>
+        <w:rPr>
+          <w:rtl w:val="0"/>
+        </w:rPr>
+        <w:t xml:space="preserve">Added updated screenshots of currently implemented activities:</w:t>
+      </w:r>
+    </w:p>
+    <w:p>
+      <w:pPr>
+        <w:keepNext w:val="0"/>
+        <w:keepLines w:val="0"/>
+        <w:widowControl w:val="1"/>
+        <w:numPr>
+          <w:ilvl w:val="2"/>
+          <w:numId w:val="1"/>
+        </w:numPr>
+        <w:pBdr>
+          <w:top w:space="0" w:sz="0" w:val="nil"/>
+          <w:left w:space="0" w:sz="0" w:val="nil"/>
+          <w:bottom w:space="0" w:sz="0" w:val="nil"/>
+          <w:right w:space="0" w:sz="0" w:val="nil"/>
+          <w:between w:space="0" w:sz="0" w:val="nil"/>
+        </w:pBdr>
+        <w:shd w:fill="auto" w:val="clear"/>
+        <w:spacing w:after="0" w:afterAutospacing="0" w:before="0" w:line="276" w:lineRule="auto"/>
+        <w:ind w:left="2160" w:right="0" w:hanging="360"/>
+        <w:jc w:val="left"/>
+        <w:rPr>
+          <w:u w:val="none"/>
+        </w:rPr>
+      </w:pPr>
+      <w:r>
+        <w:rPr>
+          <w:rtl w:val="0"/>
+        </w:rPr>
+        <w:t xml:space="preserve">characterList.java</w:t>
+      </w:r>
+    </w:p>
+    <w:p>
+      <w:pPr>
+        <w:keepNext w:val="0"/>
+        <w:keepLines w:val="0"/>
+        <w:widowControl w:val="1"/>
+        <w:numPr>
+          <w:ilvl w:val="2"/>
+          <w:numId w:val="1"/>
+        </w:numPr>
+        <w:pBdr>
+          <w:top w:space="0" w:sz="0" w:val="nil"/>
+          <w:left w:space="0" w:sz="0" w:val="nil"/>
+          <w:bottom w:space="0" w:sz="0" w:val="nil"/>
+          <w:right w:space="0" w:sz="0" w:val="nil"/>
+          <w:between w:space="0" w:sz="0" w:val="nil"/>
+        </w:pBdr>
+        <w:shd w:fill="auto" w:val="clear"/>
+        <w:spacing w:after="0" w:afterAutospacing="0" w:before="0" w:line="276" w:lineRule="auto"/>
+        <w:ind w:left="2160" w:right="0" w:hanging="360"/>
+        <w:jc w:val="left"/>
+        <w:rPr>
+          <w:u w:val="none"/>
+        </w:rPr>
+      </w:pPr>
+      <w:r>
+        <w:rPr>
+          <w:rtl w:val="0"/>
+        </w:rPr>
+        <w:t xml:space="preserve">createCharacter.java</w:t>
+      </w:r>
+    </w:p>
+    <w:p>
+      <w:pPr>
+        <w:keepNext w:val="0"/>
+        <w:keepLines w:val="0"/>
+        <w:widowControl w:val="1"/>
+        <w:numPr>
+          <w:ilvl w:val="2"/>
+          <w:numId w:val="1"/>
+        </w:numPr>
+        <w:pBdr>
+          <w:top w:space="0" w:sz="0" w:val="nil"/>
+          <w:left w:space="0" w:sz="0" w:val="nil"/>
+          <w:bottom w:space="0" w:sz="0" w:val="nil"/>
+          <w:right w:space="0" w:sz="0" w:val="nil"/>
+          <w:between w:space="0" w:sz="0" w:val="nil"/>
+        </w:pBdr>
+        <w:shd w:fill="auto" w:val="clear"/>
+        <w:spacing w:after="0" w:afterAutospacing="0" w:before="0" w:line="276" w:lineRule="auto"/>
+        <w:ind w:left="2160" w:right="0" w:hanging="360"/>
+        <w:jc w:val="left"/>
+        <w:rPr>
+          <w:u w:val="none"/>
+        </w:rPr>
+      </w:pPr>
+      <w:r>
+        <w:rPr>
+          <w:rtl w:val="0"/>
+        </w:rPr>
+        <w:t xml:space="preserve">expandCharacter.java</w:t>
+      </w:r>
+    </w:p>
+    <w:p>
+      <w:pPr>
+        <w:keepNext w:val="0"/>
+        <w:keepLines w:val="0"/>
+        <w:widowControl w:val="1"/>
+        <w:numPr>
+          <w:ilvl w:val="1"/>
+          <w:numId w:val="1"/>
+        </w:numPr>
+        <w:pBdr>
+          <w:top w:space="0" w:sz="0" w:val="nil"/>
+          <w:left w:space="0" w:sz="0" w:val="nil"/>
+          <w:bottom w:space="0" w:sz="0" w:val="nil"/>
+          <w:right w:space="0" w:sz="0" w:val="nil"/>
+          <w:between w:space="0" w:sz="0" w:val="nil"/>
+        </w:pBdr>
+        <w:shd w:fill="auto" w:val="clear"/>
+        <w:spacing w:after="0" w:afterAutospacing="0" w:before="0" w:line="276" w:lineRule="auto"/>
+        <w:ind w:left="1440" w:right="0" w:hanging="360"/>
+        <w:jc w:val="left"/>
+        <w:rPr>
+          <w:u w:val="none"/>
+        </w:rPr>
+      </w:pPr>
+      <w:r>
+        <w:rPr>
+          <w:rtl w:val="0"/>
+        </w:rPr>
+        <w:t xml:space="preserve">Added screenshots of implemented database used to store and read data</w:t>
+      </w:r>
+    </w:p>
+    <w:p>
+      <w:pPr>
+        <w:keepNext w:val="0"/>
+        <w:keepLines w:val="0"/>
+        <w:widowControl w:val="1"/>
+        <w:numPr>
+          <w:ilvl w:val="1"/>
+          <w:numId w:val="1"/>
+        </w:numPr>
+        <w:pBdr>
+          <w:top w:space="0" w:sz="0" w:val="nil"/>
+          <w:left w:space="0" w:sz="0" w:val="nil"/>
+          <w:bottom w:space="0" w:sz="0" w:val="nil"/>
+          <w:right w:space="0" w:sz="0" w:val="nil"/>
+          <w:between w:space="0" w:sz="0" w:val="nil"/>
+        </w:pBdr>
+        <w:shd w:fill="auto" w:val="clear"/>
+        <w:spacing w:after="0" w:afterAutospacing="0" w:before="0" w:line="276" w:lineRule="auto"/>
+        <w:ind w:left="1440" w:right="0" w:hanging="360"/>
+        <w:jc w:val="left"/>
+        <w:rPr>
+          <w:u w:val="none"/>
+        </w:rPr>
+      </w:pPr>
+      <w:r>
+        <w:rPr>
+          <w:rtl w:val="0"/>
+        </w:rPr>
+        <w:t xml:space="preserve">Possible features based on feedback:</w:t>
+      </w:r>
+    </w:p>
+    <w:p>
+      <w:pPr>
+        <w:keepNext w:val="0"/>
+        <w:keepLines w:val="0"/>
+        <w:widowControl w:val="1"/>
+        <w:numPr>
+          <w:ilvl w:val="2"/>
+          <w:numId w:val="1"/>
+        </w:numPr>
+        <w:pBdr>
+          <w:top w:space="0" w:sz="0" w:val="nil"/>
+          <w:left w:space="0" w:sz="0" w:val="nil"/>
+          <w:bottom w:space="0" w:sz="0" w:val="nil"/>
+          <w:right w:space="0" w:sz="0" w:val="nil"/>
+          <w:between w:space="0" w:sz="0" w:val="nil"/>
+        </w:pBdr>
+        <w:shd w:fill="auto" w:val="clear"/>
+        <w:spacing w:after="0" w:afterAutospacing="0" w:before="0" w:line="276" w:lineRule="auto"/>
+        <w:ind w:left="2160" w:right="0" w:hanging="360"/>
+        <w:jc w:val="left"/>
+        <w:rPr>
+          <w:u w:val="none"/>
+        </w:rPr>
+      </w:pPr>
+      <w:r>
+        <w:rPr>
+          <w:rtl w:val="0"/>
+        </w:rPr>
+        <w:t xml:space="preserve">character randomizer</w:t>
+      </w:r>
+    </w:p>
+    <w:p>
+      <w:pPr>
+        <w:keepNext w:val="0"/>
+        <w:keepLines w:val="0"/>
+        <w:widowControl w:val="1"/>
+        <w:numPr>
+          <w:ilvl w:val="2"/>
+          <w:numId w:val="1"/>
+        </w:numPr>
+        <w:pBdr>
+          <w:top w:space="0" w:sz="0" w:val="nil"/>
+          <w:left w:space="0" w:sz="0" w:val="nil"/>
+          <w:bottom w:space="0" w:sz="0" w:val="nil"/>
+          <w:right w:space="0" w:sz="0" w:val="nil"/>
+          <w:between w:space="0" w:sz="0" w:val="nil"/>
+        </w:pBdr>
+        <w:shd w:fill="auto" w:val="clear"/>
+        <w:spacing w:after="200" w:before="0" w:line="276" w:lineRule="auto"/>
+        <w:ind w:left="2160" w:right="0" w:hanging="360"/>
+        <w:jc w:val="left"/>
+        <w:rPr>
+          <w:u w:val="none"/>
+        </w:rPr>
+      </w:pPr>
+      <w:r>
+        <w:rPr>
+          <w:rtl w:val="0"/>
+        </w:rPr>
+        <w:t xml:space="preserve">Create custom backgrounds, race, or class</w:t>
+      </w:r>
+      <w:r>
+        <w:rPr>
+          <w:rtl w:val="0"/>
+        </w:rPr>
       </w:r>
     </w:p>
     <w:p>
@@ -360,7 +618,7 @@
         <w:widowControl w:val="1"/>
         <w:numPr>
           <w:ilvl w:val="0"/>
-          <w:numId w:val="2"/>
+          <w:numId w:val="3"/>
         </w:numPr>
         <w:pBdr>
           <w:top w:space="0" w:sz="0" w:val="nil"/>
@@ -391,7 +649,7 @@
         <w:widowControl w:val="1"/>
         <w:numPr>
           <w:ilvl w:val="1"/>
-          <w:numId w:val="2"/>
+          <w:numId w:val="3"/>
         </w:numPr>
         <w:pBdr>
           <w:top w:space="0" w:sz="0" w:val="nil"/>
@@ -422,7 +680,7 @@
         <w:widowControl w:val="1"/>
         <w:numPr>
           <w:ilvl w:val="1"/>
-          <w:numId w:val="2"/>
+          <w:numId w:val="3"/>
         </w:numPr>
         <w:pBdr>
           <w:top w:space="0" w:sz="0" w:val="nil"/>
@@ -453,7 +711,7 @@
         <w:widowControl w:val="1"/>
         <w:numPr>
           <w:ilvl w:val="1"/>
-          <w:numId w:val="2"/>
+          <w:numId w:val="3"/>
         </w:numPr>
         <w:pBdr>
           <w:top w:space="0" w:sz="0" w:val="nil"/>
@@ -484,7 +742,7 @@
         <w:widowControl w:val="1"/>
         <w:numPr>
           <w:ilvl w:val="1"/>
-          <w:numId w:val="2"/>
+          <w:numId w:val="3"/>
         </w:numPr>
         <w:pBdr>
           <w:top w:space="0" w:sz="0" w:val="nil"/>
@@ -515,7 +773,7 @@
         <w:widowControl w:val="1"/>
         <w:numPr>
           <w:ilvl w:val="1"/>
-          <w:numId w:val="2"/>
+          <w:numId w:val="3"/>
         </w:numPr>
         <w:pBdr>
           <w:top w:space="0" w:sz="0" w:val="nil"/>
@@ -582,7 +840,7 @@
         <w:widowControl w:val="1"/>
         <w:numPr>
           <w:ilvl w:val="0"/>
-          <w:numId w:val="2"/>
+          <w:numId w:val="3"/>
         </w:numPr>
         <w:pBdr>
           <w:top w:space="0" w:sz="0" w:val="nil"/>
@@ -613,7 +871,7 @@
         <w:widowControl w:val="1"/>
         <w:numPr>
           <w:ilvl w:val="1"/>
-          <w:numId w:val="2"/>
+          <w:numId w:val="3"/>
         </w:numPr>
         <w:pBdr>
           <w:top w:space="0" w:sz="0" w:val="nil"/>
@@ -644,7 +902,7 @@
         <w:widowControl w:val="1"/>
         <w:numPr>
           <w:ilvl w:val="1"/>
-          <w:numId w:val="2"/>
+          <w:numId w:val="3"/>
         </w:numPr>
         <w:pBdr>
           <w:top w:space="0" w:sz="0" w:val="nil"/>
@@ -675,7 +933,7 @@
         <w:widowControl w:val="1"/>
         <w:numPr>
           <w:ilvl w:val="1"/>
-          <w:numId w:val="2"/>
+          <w:numId w:val="3"/>
         </w:numPr>
         <w:pBdr>
           <w:top w:space="0" w:sz="0" w:val="nil"/>
@@ -730,7 +988,7 @@
         <w:widowControl w:val="1"/>
         <w:numPr>
           <w:ilvl w:val="0"/>
-          <w:numId w:val="2"/>
+          <w:numId w:val="3"/>
         </w:numPr>
         <w:pBdr>
           <w:top w:space="0" w:sz="0" w:val="nil"/>
@@ -761,7 +1019,7 @@
         <w:widowControl w:val="1"/>
         <w:numPr>
           <w:ilvl w:val="1"/>
-          <w:numId w:val="2"/>
+          <w:numId w:val="3"/>
         </w:numPr>
         <w:pBdr>
           <w:top w:space="0" w:sz="0" w:val="nil"/>
@@ -792,7 +1050,7 @@
         <w:widowControl w:val="1"/>
         <w:numPr>
           <w:ilvl w:val="2"/>
-          <w:numId w:val="2"/>
+          <w:numId w:val="3"/>
         </w:numPr>
         <w:pBdr>
           <w:top w:space="0" w:sz="0" w:val="nil"/>
@@ -823,7 +1081,7 @@
         <w:widowControl w:val="1"/>
         <w:numPr>
           <w:ilvl w:val="2"/>
-          <w:numId w:val="2"/>
+          <w:numId w:val="3"/>
         </w:numPr>
         <w:pBdr>
           <w:top w:space="0" w:sz="0" w:val="nil"/>
@@ -854,7 +1112,7 @@
         <w:widowControl w:val="1"/>
         <w:numPr>
           <w:ilvl w:val="2"/>
-          <w:numId w:val="2"/>
+          <w:numId w:val="3"/>
         </w:numPr>
         <w:pBdr>
           <w:top w:space="0" w:sz="0" w:val="nil"/>
@@ -885,7 +1143,7 @@
         <w:widowControl w:val="1"/>
         <w:numPr>
           <w:ilvl w:val="2"/>
-          <w:numId w:val="2"/>
+          <w:numId w:val="3"/>
         </w:numPr>
         <w:pBdr>
           <w:top w:space="0" w:sz="0" w:val="nil"/>
@@ -916,7 +1174,7 @@
         <w:widowControl w:val="1"/>
         <w:numPr>
           <w:ilvl w:val="1"/>
-          <w:numId w:val="2"/>
+          <w:numId w:val="3"/>
         </w:numPr>
         <w:pBdr>
           <w:top w:space="0" w:sz="0" w:val="nil"/>
@@ -947,7 +1205,7 @@
         <w:widowControl w:val="1"/>
         <w:numPr>
           <w:ilvl w:val="2"/>
-          <w:numId w:val="2"/>
+          <w:numId w:val="3"/>
         </w:numPr>
         <w:pBdr>
           <w:top w:space="0" w:sz="0" w:val="nil"/>
@@ -978,7 +1236,7 @@
         <w:widowControl w:val="1"/>
         <w:numPr>
           <w:ilvl w:val="2"/>
-          <w:numId w:val="2"/>
+          <w:numId w:val="3"/>
         </w:numPr>
         <w:pBdr>
           <w:top w:space="0" w:sz="0" w:val="nil"/>
@@ -1009,7 +1267,7 @@
         <w:widowControl w:val="1"/>
         <w:numPr>
           <w:ilvl w:val="1"/>
-          <w:numId w:val="2"/>
+          <w:numId w:val="3"/>
         </w:numPr>
         <w:pBdr>
           <w:top w:space="0" w:sz="0" w:val="nil"/>
@@ -1040,7 +1298,7 @@
         <w:widowControl w:val="1"/>
         <w:numPr>
           <w:ilvl w:val="2"/>
-          <w:numId w:val="2"/>
+          <w:numId w:val="3"/>
         </w:numPr>
         <w:pBdr>
           <w:top w:space="0" w:sz="0" w:val="nil"/>
@@ -1071,7 +1329,7 @@
         <w:widowControl w:val="1"/>
         <w:numPr>
           <w:ilvl w:val="2"/>
-          <w:numId w:val="2"/>
+          <w:numId w:val="3"/>
         </w:numPr>
         <w:pBdr>
           <w:top w:space="0" w:sz="0" w:val="nil"/>
@@ -1097,6 +1355,185 @@
     </w:p>
     <w:p>
       <w:pPr>
+        <w:keepNext w:val="0"/>
+        <w:keepLines w:val="0"/>
+        <w:widowControl w:val="1"/>
+        <w:pBdr>
+          <w:top w:space="0" w:sz="0" w:val="nil"/>
+          <w:left w:space="0" w:sz="0" w:val="nil"/>
+          <w:bottom w:space="0" w:sz="0" w:val="nil"/>
+          <w:right w:space="0" w:sz="0" w:val="nil"/>
+          <w:between w:space="0" w:sz="0" w:val="nil"/>
+        </w:pBdr>
+        <w:shd w:fill="auto" w:val="clear"/>
+        <w:spacing w:after="0" w:before="0" w:line="276" w:lineRule="auto"/>
+        <w:ind w:left="2160" w:right="0" w:firstLine="0"/>
+        <w:jc w:val="left"/>
+        <w:rPr/>
+      </w:pPr>
+      <w:r>
+        <w:rPr>
+          <w:rtl w:val="0"/>
+        </w:rPr>
+      </w:r>
+    </w:p>
+    <w:p>
+      <w:pPr>
+        <w:keepNext w:val="0"/>
+        <w:keepLines w:val="0"/>
+        <w:widowControl w:val="1"/>
+        <w:numPr>
+          <w:ilvl w:val="0"/>
+          <w:numId w:val="3"/>
+        </w:numPr>
+        <w:pBdr>
+          <w:top w:space="0" w:sz="0" w:val="nil"/>
+          <w:left w:space="0" w:sz="0" w:val="nil"/>
+          <w:bottom w:space="0" w:sz="0" w:val="nil"/>
+          <w:right w:space="0" w:sz="0" w:val="nil"/>
+          <w:between w:space="0" w:sz="0" w:val="nil"/>
+        </w:pBdr>
+        <w:shd w:fill="auto" w:val="clear"/>
+        <w:spacing w:after="0" w:before="0" w:line="276" w:lineRule="auto"/>
+        <w:ind w:left="720" w:right="0" w:hanging="360"/>
+        <w:jc w:val="left"/>
+        <w:rPr>
+          <w:u w:val="none"/>
+        </w:rPr>
+      </w:pPr>
+      <w:r>
+        <w:rPr>
+          <w:rtl w:val="0"/>
+        </w:rPr>
+        <w:t xml:space="preserve">Possible implementation based on feedback during presentation:</w:t>
+      </w:r>
+    </w:p>
+    <w:p>
+      <w:pPr>
+        <w:keepNext w:val="0"/>
+        <w:keepLines w:val="0"/>
+        <w:widowControl w:val="1"/>
+        <w:numPr>
+          <w:ilvl w:val="1"/>
+          <w:numId w:val="3"/>
+        </w:numPr>
+        <w:pBdr>
+          <w:top w:space="0" w:sz="0" w:val="nil"/>
+          <w:left w:space="0" w:sz="0" w:val="nil"/>
+          <w:bottom w:space="0" w:sz="0" w:val="nil"/>
+          <w:right w:space="0" w:sz="0" w:val="nil"/>
+          <w:between w:space="0" w:sz="0" w:val="nil"/>
+        </w:pBdr>
+        <w:shd w:fill="auto" w:val="clear"/>
+        <w:spacing w:after="0" w:before="0" w:line="276" w:lineRule="auto"/>
+        <w:ind w:left="1440" w:right="0" w:hanging="360"/>
+        <w:jc w:val="left"/>
+        <w:rPr>
+          <w:u w:val="none"/>
+        </w:rPr>
+      </w:pPr>
+      <w:r>
+        <w:rPr>
+          <w:rtl w:val="0"/>
+        </w:rPr>
+        <w:t xml:space="preserve">Character randomizer:</w:t>
+      </w:r>
+    </w:p>
+    <w:p>
+      <w:pPr>
+        <w:keepNext w:val="0"/>
+        <w:keepLines w:val="0"/>
+        <w:widowControl w:val="1"/>
+        <w:numPr>
+          <w:ilvl w:val="2"/>
+          <w:numId w:val="3"/>
+        </w:numPr>
+        <w:pBdr>
+          <w:top w:space="0" w:sz="0" w:val="nil"/>
+          <w:left w:space="0" w:sz="0" w:val="nil"/>
+          <w:bottom w:space="0" w:sz="0" w:val="nil"/>
+          <w:right w:space="0" w:sz="0" w:val="nil"/>
+          <w:between w:space="0" w:sz="0" w:val="nil"/>
+        </w:pBdr>
+        <w:shd w:fill="auto" w:val="clear"/>
+        <w:spacing w:after="0" w:before="0" w:line="276" w:lineRule="auto"/>
+        <w:ind w:left="2160" w:right="0" w:hanging="360"/>
+        <w:jc w:val="left"/>
+        <w:rPr>
+          <w:u w:val="none"/>
+        </w:rPr>
+      </w:pPr>
+      <w:r>
+        <w:rPr>
+          <w:rtl w:val="0"/>
+        </w:rPr>
+        <w:t xml:space="preserve">Allow the user to generate a random character</w:t>
+      </w:r>
+    </w:p>
+    <w:p>
+      <w:pPr>
+        <w:keepNext w:val="0"/>
+        <w:keepLines w:val="0"/>
+        <w:widowControl w:val="1"/>
+        <w:numPr>
+          <w:ilvl w:val="1"/>
+          <w:numId w:val="3"/>
+        </w:numPr>
+        <w:pBdr>
+          <w:top w:space="0" w:sz="0" w:val="nil"/>
+          <w:left w:space="0" w:sz="0" w:val="nil"/>
+          <w:bottom w:space="0" w:sz="0" w:val="nil"/>
+          <w:right w:space="0" w:sz="0" w:val="nil"/>
+          <w:between w:space="0" w:sz="0" w:val="nil"/>
+        </w:pBdr>
+        <w:shd w:fill="auto" w:val="clear"/>
+        <w:spacing w:after="0" w:before="0" w:line="276" w:lineRule="auto"/>
+        <w:ind w:left="1440" w:right="0" w:hanging="360"/>
+        <w:jc w:val="left"/>
+        <w:rPr>
+          <w:u w:val="none"/>
+        </w:rPr>
+      </w:pPr>
+      <w:r>
+        <w:rPr>
+          <w:rtl w:val="0"/>
+        </w:rPr>
+        <w:t xml:space="preserve">Import custom race, background, or class</w:t>
+      </w:r>
+    </w:p>
+    <w:p>
+      <w:pPr>
+        <w:keepNext w:val="0"/>
+        <w:keepLines w:val="0"/>
+        <w:widowControl w:val="1"/>
+        <w:numPr>
+          <w:ilvl w:val="2"/>
+          <w:numId w:val="3"/>
+        </w:numPr>
+        <w:pBdr>
+          <w:top w:space="0" w:sz="0" w:val="nil"/>
+          <w:left w:space="0" w:sz="0" w:val="nil"/>
+          <w:bottom w:space="0" w:sz="0" w:val="nil"/>
+          <w:right w:space="0" w:sz="0" w:val="nil"/>
+          <w:between w:space="0" w:sz="0" w:val="nil"/>
+        </w:pBdr>
+        <w:shd w:fill="auto" w:val="clear"/>
+        <w:spacing w:after="0" w:before="0" w:line="276" w:lineRule="auto"/>
+        <w:ind w:left="2160" w:right="0" w:hanging="360"/>
+        <w:jc w:val="left"/>
+        <w:rPr>
+          <w:u w:val="none"/>
+        </w:rPr>
+      </w:pPr>
+      <w:r>
+        <w:rPr>
+          <w:rtl w:val="0"/>
+        </w:rPr>
+        <w:t xml:space="preserve">Allow the user to update the database with their personal race, background, or class by filling out a form and storing the creation within the database for future use.</w:t>
+      </w:r>
+    </w:p>
+    <w:p>
+      <w:pPr>
         <w:pStyle w:val="Heading1"/>
         <w:rPr/>
       </w:pPr>
@@ -1114,7 +1551,7 @@
         <w:widowControl w:val="1"/>
         <w:numPr>
           <w:ilvl w:val="0"/>
-          <w:numId w:val="2"/>
+          <w:numId w:val="3"/>
         </w:numPr>
         <w:pBdr>
           <w:top w:space="0" w:sz="0" w:val="nil"/>
@@ -1154,7 +1591,7 @@
         <w:widowControl w:val="1"/>
         <w:numPr>
           <w:ilvl w:val="0"/>
-          <w:numId w:val="2"/>
+          <w:numId w:val="3"/>
         </w:numPr>
         <w:pBdr>
           <w:top w:space="0" w:sz="0" w:val="nil"/>
@@ -1185,7 +1622,7 @@
         <w:widowControl w:val="1"/>
         <w:numPr>
           <w:ilvl w:val="1"/>
-          <w:numId w:val="2"/>
+          <w:numId w:val="3"/>
         </w:numPr>
         <w:pBdr>
           <w:top w:space="0" w:sz="0" w:val="nil"/>
@@ -1216,7 +1653,7 @@
         <w:widowControl w:val="1"/>
         <w:numPr>
           <w:ilvl w:val="1"/>
-          <w:numId w:val="2"/>
+          <w:numId w:val="3"/>
         </w:numPr>
         <w:pBdr>
           <w:top w:space="0" w:sz="0" w:val="nil"/>
@@ -1247,7 +1684,7 @@
         <w:widowControl w:val="1"/>
         <w:numPr>
           <w:ilvl w:val="1"/>
-          <w:numId w:val="2"/>
+          <w:numId w:val="3"/>
         </w:numPr>
         <w:pBdr>
           <w:top w:space="0" w:sz="0" w:val="nil"/>
@@ -1278,7 +1715,7 @@
         <w:widowControl w:val="1"/>
         <w:numPr>
           <w:ilvl w:val="0"/>
-          <w:numId w:val="2"/>
+          <w:numId w:val="3"/>
         </w:numPr>
         <w:pBdr>
           <w:top w:space="0" w:sz="0" w:val="nil"/>
@@ -1306,7 +1743,7 @@
       <w:pPr>
         <w:numPr>
           <w:ilvl w:val="1"/>
-          <w:numId w:val="2"/>
+          <w:numId w:val="3"/>
         </w:numPr>
         <w:spacing w:after="0" w:line="240" w:lineRule="auto"/>
         <w:ind w:left="1440" w:hanging="360"/>
@@ -1322,7 +1759,7 @@
       <w:pPr>
         <w:numPr>
           <w:ilvl w:val="1"/>
-          <w:numId w:val="2"/>
+          <w:numId w:val="3"/>
         </w:numPr>
         <w:spacing w:after="0" w:line="240" w:lineRule="auto"/>
         <w:ind w:left="1440" w:hanging="360"/>
@@ -1341,7 +1778,7 @@
       <w:pPr>
         <w:numPr>
           <w:ilvl w:val="1"/>
-          <w:numId w:val="2"/>
+          <w:numId w:val="3"/>
         </w:numPr>
         <w:spacing w:after="0" w:line="240" w:lineRule="auto"/>
         <w:ind w:left="1440" w:hanging="360"/>
@@ -1375,7 +1812,7 @@
         <w:widowControl w:val="1"/>
         <w:numPr>
           <w:ilvl w:val="0"/>
-          <w:numId w:val="2"/>
+          <w:numId w:val="3"/>
         </w:numPr>
         <w:pBdr>
           <w:top w:space="0" w:sz="0" w:val="nil"/>
@@ -1432,6 +1869,58 @@
         </w:rPr>
         <w:t xml:space="preserve">Here’s a list of all the created characters with their name, class, race, and background displayed.  Here, the user will be able to select a previously created character and edit their sheet or character an entirely new character.  Next, is the screen for determining the how the stats will be laid out for the user.</w:t>
       </w:r>
+      <w:r>
+        <w:br w:type="page"/>
+      </w:r>
+      <w:r>
+        <w:rPr>
+          <w:rtl w:val="0"/>
+        </w:rPr>
+      </w:r>
+    </w:p>
+    <w:p>
+      <w:pPr>
+        <w:keepNext w:val="0"/>
+        <w:keepLines w:val="0"/>
+        <w:widowControl w:val="1"/>
+        <w:pBdr>
+          <w:top w:space="0" w:sz="0" w:val="nil"/>
+          <w:left w:space="0" w:sz="0" w:val="nil"/>
+          <w:bottom w:space="0" w:sz="0" w:val="nil"/>
+          <w:right w:space="0" w:sz="0" w:val="nil"/>
+          <w:between w:space="0" w:sz="0" w:val="nil"/>
+        </w:pBdr>
+        <w:shd w:fill="auto" w:val="clear"/>
+        <w:spacing w:after="200" w:before="0" w:line="276" w:lineRule="auto"/>
+        <w:ind w:left="0" w:right="0" w:firstLine="0"/>
+        <w:jc w:val="left"/>
+        <w:rPr/>
+      </w:pPr>
+      <w:r>
+        <w:rPr>
+          <w:rtl w:val="0"/>
+        </w:rPr>
+        <w:t xml:space="preserve">Currently implemented activities:</w:t>
+      </w:r>
+    </w:p>
+    <w:p>
+      <w:pPr>
+        <w:jc w:val="center"/>
+        <w:rPr/>
+      </w:pPr>
+      <w:r>
+        <w:rPr>
+          <w:b w:val="1"/>
+          <w:rtl w:val="0"/>
+        </w:rPr>
+        <w:t xml:space="preserve">characterList.java</w:t>
+      </w:r>
+      <w:r>
+        <w:rPr>
+          <w:rtl w:val="0"/>
+        </w:rPr>
+        <w:t xml:space="preserve">: Recyclerview for viewing all created characters</w:t>
+      </w:r>
     </w:p>
     <w:p>
       <w:pPr>
@@ -1448,21 +1937,21 @@
         <w:shd w:fill="auto" w:val="clear"/>
         <w:spacing w:after="200" w:before="0" w:line="276" w:lineRule="auto"/>
         <w:ind w:right="0"/>
-        <w:jc w:val="left"/>
+        <w:jc w:val="center"/>
         <w:rPr/>
       </w:pPr>
       <w:r>
         <w:rPr/>
         <w:drawing>
           <wp:inline distB="114300" distT="114300" distL="114300" distR="114300">
-            <wp:extent cx="2429536" cy="4376738"/>
+            <wp:extent cx="2037398" cy="3395663"/>
             <wp:effectExtent b="0" l="0" r="0" t="0"/>
-            <wp:docPr id="2" name="image1.jpg"/>
+            <wp:docPr id="1" name="image1.png"/>
             <a:graphic>
               <a:graphicData uri="http://schemas.openxmlformats.org/drawingml/2006/picture">
                 <pic:pic>
                   <pic:nvPicPr>
-                    <pic:cNvPr id="0" name="image1.jpg"/>
+                    <pic:cNvPr id="0" name="image1.png"/>
                     <pic:cNvPicPr preferRelativeResize="0"/>
                   </pic:nvPicPr>
                   <pic:blipFill>
@@ -1475,7 +1964,7 @@
                   <pic:spPr>
                     <a:xfrm>
                       <a:off x="0" y="0"/>
-                      <a:ext cx="2429536" cy="4376738"/>
+                      <a:ext cx="2037398" cy="3395663"/>
                     </a:xfrm>
                     <a:prstGeom prst="rect"/>
                     <a:ln/>
@@ -1487,17 +1976,73 @@
         </w:drawing>
       </w:r>
       <w:r>
+        <w:rPr>
+          <w:rtl w:val="0"/>
+        </w:rPr>
+      </w:r>
+    </w:p>
+    <w:p>
+      <w:pPr>
+        <w:keepNext w:val="0"/>
+        <w:keepLines w:val="0"/>
+        <w:widowControl w:val="1"/>
+        <w:pBdr>
+          <w:top w:space="0" w:sz="0" w:val="nil"/>
+          <w:left w:space="0" w:sz="0" w:val="nil"/>
+          <w:bottom w:space="0" w:sz="0" w:val="nil"/>
+          <w:right w:space="0" w:sz="0" w:val="nil"/>
+          <w:between w:space="0" w:sz="0" w:val="nil"/>
+        </w:pBdr>
+        <w:shd w:fill="auto" w:val="clear"/>
+        <w:spacing w:after="200" w:before="0" w:line="276" w:lineRule="auto"/>
+        <w:ind w:right="0"/>
+        <w:jc w:val="center"/>
+        <w:rPr/>
+      </w:pPr>
+      <w:r>
+        <w:rPr>
+          <w:b w:val="1"/>
+          <w:rtl w:val="0"/>
+        </w:rPr>
+        <w:t xml:space="preserve">createCharacter.java</w:t>
+      </w:r>
+      <w:r>
+        <w:rPr>
+          <w:rtl w:val="0"/>
+        </w:rPr>
+        <w:t xml:space="preserve">: Activity for creating a new character via user inputs</w:t>
+      </w:r>
+    </w:p>
+    <w:p>
+      <w:pPr>
+        <w:keepNext w:val="0"/>
+        <w:keepLines w:val="0"/>
+        <w:widowControl w:val="1"/>
+        <w:pBdr>
+          <w:top w:space="0" w:sz="0" w:val="nil"/>
+          <w:left w:space="0" w:sz="0" w:val="nil"/>
+          <w:bottom w:space="0" w:sz="0" w:val="nil"/>
+          <w:right w:space="0" w:sz="0" w:val="nil"/>
+          <w:between w:space="0" w:sz="0" w:val="nil"/>
+        </w:pBdr>
+        <w:shd w:fill="auto" w:val="clear"/>
+        <w:spacing w:after="200" w:before="0" w:line="276" w:lineRule="auto"/>
+        <w:ind w:right="0"/>
+        <w:jc w:val="center"/>
+        <w:rPr/>
+      </w:pPr>
+      <w:r>
         <w:rPr/>
         <w:drawing>
           <wp:inline distB="114300" distT="114300" distL="114300" distR="114300">
-            <wp:extent cx="2379209" cy="4271963"/>
+            <wp:extent cx="2007046" cy="3348038"/>
             <wp:effectExtent b="0" l="0" r="0" t="0"/>
-            <wp:docPr id="1" name="image2.jpg"/>
+            <wp:docPr id="2" name="image3.png"/>
             <a:graphic>
               <a:graphicData uri="http://schemas.openxmlformats.org/drawingml/2006/picture">
                 <pic:pic>
                   <pic:nvPicPr>
-                    <pic:cNvPr id="0" name="image2.jpg"/>
+                    <pic:cNvPr id="0" name="image3.png"/>
                     <pic:cNvPicPr preferRelativeResize="0"/>
                   </pic:nvPicPr>
                   <pic:blipFill>
@@ -1510,7 +2055,7 @@
                   <pic:spPr>
                     <a:xfrm>
                       <a:off x="0" y="0"/>
-                      <a:ext cx="2379209" cy="4271963"/>
+                      <a:ext cx="2007046" cy="3348038"/>
                     </a:xfrm>
                     <a:prstGeom prst="rect"/>
                     <a:ln/>
@@ -1542,9 +2087,244 @@
         <w:shd w:fill="auto" w:val="clear"/>
         <w:spacing w:after="200" w:before="0" w:line="276" w:lineRule="auto"/>
         <w:ind w:right="0"/>
-        <w:jc w:val="left"/>
-        <w:rPr/>
-      </w:pPr>
+        <w:jc w:val="center"/>
+        <w:rPr/>
+      </w:pPr>
+      <w:r>
+        <w:rPr>
+          <w:b w:val="1"/>
+          <w:rtl w:val="0"/>
+        </w:rPr>
+        <w:t xml:space="preserve">expandCharatcer.java</w:t>
+      </w:r>
+      <w:r>
+        <w:rPr>
+          <w:rtl w:val="0"/>
+        </w:rPr>
+        <w:t xml:space="preserve">: Activity for further expanding on created character based on the inputs of the previous activity:</w:t>
+      </w:r>
+    </w:p>
+    <w:p>
+      <w:pPr>
+        <w:keepNext w:val="0"/>
+        <w:keepLines w:val="0"/>
+        <w:widowControl w:val="1"/>
+        <w:pBdr>
+          <w:top w:space="0" w:sz="0" w:val="nil"/>
+          <w:left w:space="0" w:sz="0" w:val="nil"/>
+          <w:bottom w:space="0" w:sz="0" w:val="nil"/>
+          <w:right w:space="0" w:sz="0" w:val="nil"/>
+          <w:between w:space="0" w:sz="0" w:val="nil"/>
+        </w:pBdr>
+        <w:shd w:fill="auto" w:val="clear"/>
+        <w:spacing w:after="200" w:before="0" w:line="276" w:lineRule="auto"/>
+        <w:ind w:right="0"/>
+        <w:jc w:val="center"/>
+        <w:rPr/>
+      </w:pPr>
+      <w:r>
+        <w:rPr/>
+        <w:drawing>
+          <wp:inline distB="114300" distT="114300" distL="114300" distR="114300">
+            <wp:extent cx="1962150" cy="3264684"/>
+            <wp:effectExtent b="0" l="0" r="0" t="0"/>
+            <wp:docPr id="3" name="image2.png"/>
+            <a:graphic>
+              <a:graphicData uri="http://schemas.openxmlformats.org/drawingml/2006/picture">
+                <pic:pic>
+                  <pic:nvPicPr>
+                    <pic:cNvPr id="0" name="image2.png"/>
+                    <pic:cNvPicPr preferRelativeResize="0"/>
+                  </pic:nvPicPr>
+                  <pic:blipFill>
+                    <a:blip r:embed="rId8"/>
+                    <a:srcRect b="0" l="0" r="0" t="0"/>
+                    <a:stretch>
+                      <a:fillRect/>
+                    </a:stretch>
+                  </pic:blipFill>
+                  <pic:spPr>
+                    <a:xfrm>
+                      <a:off x="0" y="0"/>
+                      <a:ext cx="1962150" cy="3264684"/>
+                    </a:xfrm>
+                    <a:prstGeom prst="rect"/>
+                    <a:ln/>
+                  </pic:spPr>
+                </pic:pic>
+              </a:graphicData>
+            </a:graphic>
+          </wp:inline>
+        </w:drawing>
+      </w:r>
+      <w:r>
+        <w:rPr>
+          <w:rtl w:val="0"/>
+        </w:rPr>
+      </w:r>
+    </w:p>
+    <w:p>
+      <w:pPr>
+        <w:keepNext w:val="0"/>
+        <w:keepLines w:val="0"/>
+        <w:widowControl w:val="1"/>
+        <w:pBdr>
+          <w:top w:space="0" w:sz="0" w:val="nil"/>
+          <w:left w:space="0" w:sz="0" w:val="nil"/>
+          <w:bottom w:space="0" w:sz="0" w:val="nil"/>
+          <w:right w:space="0" w:sz="0" w:val="nil"/>
+          <w:between w:space="0" w:sz="0" w:val="nil"/>
+        </w:pBdr>
+        <w:shd w:fill="auto" w:val="clear"/>
+        <w:spacing w:after="200" w:before="0" w:line="276" w:lineRule="auto"/>
+        <w:ind w:right="0"/>
+        <w:jc w:val="center"/>
+        <w:rPr/>
+      </w:pPr>
+      <w:r>
+        <w:rPr>
+          <w:rtl w:val="0"/>
+        </w:rPr>
+        <w:t xml:space="preserve">Overall database:</w:t>
+      </w:r>
+    </w:p>
+    <w:p>
+      <w:pPr>
+        <w:keepNext w:val="0"/>
+        <w:keepLines w:val="0"/>
+        <w:widowControl w:val="1"/>
+        <w:pBdr>
+          <w:top w:space="0" w:sz="0" w:val="nil"/>
+          <w:left w:space="0" w:sz="0" w:val="nil"/>
+          <w:bottom w:space="0" w:sz="0" w:val="nil"/>
+          <w:right w:space="0" w:sz="0" w:val="nil"/>
+          <w:between w:space="0" w:sz="0" w:val="nil"/>
+        </w:pBdr>
+        <w:shd w:fill="auto" w:val="clear"/>
+        <w:spacing w:after="200" w:before="0" w:line="276" w:lineRule="auto"/>
+        <w:ind w:right="0"/>
+        <w:jc w:val="center"/>
+        <w:rPr/>
+      </w:pPr>
+      <w:r>
+        <w:rPr/>
+        <w:drawing>
+          <wp:inline distB="114300" distT="114300" distL="114300" distR="114300">
+            <wp:extent cx="4176713" cy="3647784"/>
+            <wp:effectExtent b="0" l="0" r="0" t="0"/>
+            <wp:docPr id="5" name="image5.jpg"/>
+            <a:graphic>
+              <a:graphicData uri="http://schemas.openxmlformats.org/drawingml/2006/picture">
+                <pic:pic>
+                  <pic:nvPicPr>
+                    <pic:cNvPr id="0" name="image5.jpg"/>
+                    <pic:cNvPicPr preferRelativeResize="0"/>
+                  </pic:nvPicPr>
+                  <pic:blipFill>
+                    <a:blip r:embed="rId9"/>
+                    <a:srcRect b="0" l="0" r="0" t="0"/>
+                    <a:stretch>
+                      <a:fillRect/>
+                    </a:stretch>
+                  </pic:blipFill>
+                  <pic:spPr>
+                    <a:xfrm>
+                      <a:off x="0" y="0"/>
+                      <a:ext cx="4176713" cy="3647784"/>
+                    </a:xfrm>
+                    <a:prstGeom prst="rect"/>
+                    <a:ln/>
+                  </pic:spPr>
+                </pic:pic>
+              </a:graphicData>
+            </a:graphic>
+          </wp:inline>
+        </w:drawing>
+      </w:r>
+      <w:r>
+        <w:rPr>
+          <w:rtl w:val="0"/>
+        </w:rPr>
+      </w:r>
+    </w:p>
+    <w:p>
+      <w:pPr>
+        <w:keepNext w:val="0"/>
+        <w:keepLines w:val="0"/>
+        <w:widowControl w:val="1"/>
+        <w:pBdr>
+          <w:top w:space="0" w:sz="0" w:val="nil"/>
+          <w:left w:space="0" w:sz="0" w:val="nil"/>
+          <w:bottom w:space="0" w:sz="0" w:val="nil"/>
+          <w:right w:space="0" w:sz="0" w:val="nil"/>
+          <w:between w:space="0" w:sz="0" w:val="nil"/>
+        </w:pBdr>
+        <w:shd w:fill="auto" w:val="clear"/>
+        <w:spacing w:after="200" w:before="0" w:line="276" w:lineRule="auto"/>
+        <w:ind w:right="0"/>
+        <w:jc w:val="center"/>
+        <w:rPr/>
+      </w:pPr>
+      <w:r>
+        <w:rPr>
+          <w:rtl w:val="0"/>
+        </w:rPr>
+        <w:t xml:space="preserve">Example Background Table:</w:t>
+      </w:r>
+    </w:p>
+    <w:p>
+      <w:pPr>
+        <w:keepNext w:val="0"/>
+        <w:keepLines w:val="0"/>
+        <w:widowControl w:val="1"/>
+        <w:pBdr>
+          <w:top w:space="0" w:sz="0" w:val="nil"/>
+          <w:left w:space="0" w:sz="0" w:val="nil"/>
+          <w:bottom w:space="0" w:sz="0" w:val="nil"/>
+          <w:right w:space="0" w:sz="0" w:val="nil"/>
+          <w:between w:space="0" w:sz="0" w:val="nil"/>
+        </w:pBdr>
+        <w:shd w:fill="auto" w:val="clear"/>
+        <w:spacing w:after="200" w:before="0" w:line="276" w:lineRule="auto"/>
+        <w:ind w:right="0"/>
+        <w:jc w:val="center"/>
+        <w:rPr/>
+      </w:pPr>
+      <w:r>
+        <w:rPr/>
+        <w:drawing>
+          <wp:inline distB="114300" distT="114300" distL="114300" distR="114300">
+            <wp:extent cx="5943600" cy="4165600"/>
+            <wp:effectExtent b="0" l="0" r="0" t="0"/>
+            <wp:docPr id="4" name="image4.jpg"/>
+            <a:graphic>
+              <a:graphicData uri="http://schemas.openxmlformats.org/drawingml/2006/picture">
+                <pic:pic>
+                  <pic:nvPicPr>
+                    <pic:cNvPr id="0" name="image4.jpg"/>
+                    <pic:cNvPicPr preferRelativeResize="0"/>
+                  </pic:nvPicPr>
+                  <pic:blipFill>
+                    <a:blip r:embed="rId10"/>
+                    <a:srcRect b="0" l="0" r="0" t="0"/>
+                    <a:stretch>
+                      <a:fillRect/>
+                    </a:stretch>
+                  </pic:blipFill>
+                  <pic:spPr>
+                    <a:xfrm>
+                      <a:off x="0" y="0"/>
+                      <a:ext cx="5943600" cy="4165600"/>
+                    </a:xfrm>
+                    <a:prstGeom prst="rect"/>
+                    <a:ln/>
+                  </pic:spPr>
+                </pic:pic>
+              </a:graphicData>
+            </a:graphic>
+          </wp:inline>
+        </w:drawing>
+      </w:r>
       <w:r>
         <w:rPr>
           <w:rtl w:val="0"/>
@@ -1570,7 +2350,7 @@
         <w:widowControl w:val="1"/>
         <w:numPr>
           <w:ilvl w:val="0"/>
-          <w:numId w:val="2"/>
+          <w:numId w:val="3"/>
         </w:numPr>
         <w:pBdr>
           <w:top w:space="0" w:sz="0" w:val="nil"/>
@@ -1599,7 +2379,7 @@
         <w:widowControl w:val="1"/>
         <w:numPr>
           <w:ilvl w:val="0"/>
-          <w:numId w:val="2"/>
+          <w:numId w:val="3"/>
         </w:numPr>
         <w:pBdr>
           <w:top w:space="0" w:sz="0" w:val="nil"/>
@@ -1628,7 +2408,7 @@
         <w:widowControl w:val="1"/>
         <w:numPr>
           <w:ilvl w:val="0"/>
-          <w:numId w:val="2"/>
+          <w:numId w:val="3"/>
         </w:numPr>
         <w:pBdr>
           <w:top w:space="0" w:sz="0" w:val="nil"/>
@@ -1659,7 +2439,7 @@
         <w:widowControl w:val="1"/>
         <w:numPr>
           <w:ilvl w:val="0"/>
-          <w:numId w:val="2"/>
+          <w:numId w:val="3"/>
         </w:numPr>
         <w:pBdr>
           <w:top w:space="0" w:sz="0" w:val="nil"/>
@@ -1732,7 +2512,7 @@
         </w:rPr>
         <w:t xml:space="preserve">(</w:t>
       </w:r>
-      <w:hyperlink r:id="rId8">
+      <w:hyperlink r:id="rId11">
         <w:r>
           <w:rPr>
             <w:color w:val="1155cc"/>
@@ -1841,6 +2621,116 @@
   <w:abstractNum w:abstractNumId="1">
     <w:lvl w:ilvl="0">
       <w:start w:val="1"/>
+      <w:numFmt w:val="bullet"/>
+      <w:lvlText w:val="●"/>
+      <w:lvlJc w:val="left"/>
+      <w:pPr>
+        <w:ind w:left="720" w:hanging="360"/>
+      </w:pPr>
+      <w:rPr>
+        <w:u w:val="none"/>
+      </w:rPr>
+    </w:lvl>
+    <w:lvl w:ilvl="1">
+      <w:start w:val="1"/>
+      <w:numFmt w:val="bullet"/>
+      <w:lvlText w:val="○"/>
+      <w:lvlJc w:val="left"/>
+      <w:pPr>
+        <w:ind w:left="1440" w:hanging="360"/>
+      </w:pPr>
+      <w:rPr>
+        <w:u w:val="none"/>
+      </w:rPr>
+    </w:lvl>
+    <w:lvl w:ilvl="2">
+      <w:start w:val="1"/>
+      <w:numFmt w:val="bullet"/>
+      <w:lvlText w:val="■"/>
+      <w:lvlJc w:val="left"/>
+      <w:pPr>
+        <w:ind w:left="2160" w:hanging="360"/>
+      </w:pPr>
+      <w:rPr>
+        <w:u w:val="none"/>
+      </w:rPr>
+    </w:lvl>
+    <w:lvl w:ilvl="3">
+      <w:start w:val="1"/>
+      <w:numFmt w:val="bullet"/>
+      <w:lvlText w:val="●"/>
+      <w:lvlJc w:val="left"/>
+      <w:pPr>
+        <w:ind w:left="2880" w:hanging="360"/>
+      </w:pPr>
+      <w:rPr>
+        <w:u w:val="none"/>
+      </w:rPr>
+    </w:lvl>
+    <w:lvl w:ilvl="4">
+      <w:start w:val="1"/>
+      <w:numFmt w:val="bullet"/>
+      <w:lvlText w:val="○"/>
+      <w:lvlJc w:val="left"/>
+      <w:pPr>
+        <w:ind w:left="3600" w:hanging="360"/>
+      </w:pPr>
+      <w:rPr>
+        <w:u w:val="none"/>
+      </w:rPr>
+    </w:lvl>
+    <w:lvl w:ilvl="5">
+      <w:start w:val="1"/>
+      <w:numFmt w:val="bullet"/>
+      <w:lvlText w:val="■"/>
+      <w:lvlJc w:val="left"/>
+      <w:pPr>
+        <w:ind w:left="4320" w:hanging="360"/>
+      </w:pPr>
+      <w:rPr>
+        <w:u w:val="none"/>
+      </w:rPr>
+    </w:lvl>
+    <w:lvl w:ilvl="6">
+      <w:start w:val="1"/>
+      <w:numFmt w:val="bullet"/>
+      <w:lvlText w:val="●"/>
+      <w:lvlJc w:val="left"/>
+      <w:pPr>
+        <w:ind w:left="5040" w:hanging="360"/>
+      </w:pPr>
+      <w:rPr>
+        <w:u w:val="none"/>
+      </w:rPr>
+    </w:lvl>
+    <w:lvl w:ilvl="7">
+      <w:start w:val="1"/>
+      <w:numFmt w:val="bullet"/>
+      <w:lvlText w:val="○"/>
+      <w:lvlJc w:val="left"/>
+      <w:pPr>
+        <w:ind w:left="5760" w:hanging="360"/>
+      </w:pPr>
+      <w:rPr>
+        <w:u w:val="none"/>
+      </w:rPr>
+    </w:lvl>
+    <w:lvl w:ilvl="8">
+      <w:start w:val="1"/>
+      <w:numFmt w:val="bullet"/>
+      <w:lvlText w:val="■"/>
+      <w:lvlJc w:val="left"/>
+      <w:pPr>
+        <w:ind w:left="6480" w:hanging="360"/>
+      </w:pPr>
+      <w:rPr>
+        <w:u w:val="none"/>
+      </w:rPr>
+    </w:lvl>
+  </w:abstractNum>
+  <w:abstractNum w:abstractNumId="2">
+    <w:lvl w:ilvl="0">
+      <w:start w:val="1"/>
       <w:numFmt w:val="decimal"/>
       <w:lvlText w:val="%1."/>
       <w:lvlJc w:val="left"/>
@@ -1930,7 +2820,7 @@
       <w:rPr/>
     </w:lvl>
   </w:abstractNum>
-  <w:abstractNum w:abstractNumId="2">
+  <w:abstractNum w:abstractNumId="3">
     <w:lvl w:ilvl="0">
       <w:start w:val="1"/>
       <w:numFmt w:val="bullet"/>
@@ -2045,6 +2935,9 @@
   </w:num>
   <w:num w:numId="2">
     <w:abstractNumId w:val="2"/>
+  </w:num>
+  <w:num w:numId="3">
+    <w:abstractNumId w:val="3"/>
   </w:num>
 </w:numbering>
 </file>

</xml_diff>

<commit_message>
Set class race and background skills (#1)
* Database Implemented

* Proficiencies for background and class

* Reads directly from Database, sets Class, Race, and Background skills
</commit_message>
<xml_diff>
--- a/Project Planning Template.docx
+++ b/Project Planning Template.docx
@@ -48,7 +48,7 @@
         <w:widowControl w:val="1"/>
         <w:numPr>
           <w:ilvl w:val="0"/>
-          <w:numId w:val="1"/>
+          <w:numId w:val="2"/>
         </w:numPr>
         <w:pBdr>
           <w:top w:space="0" w:sz="0" w:val="nil"/>
@@ -105,7 +105,7 @@
         <w:widowControl w:val="1"/>
         <w:numPr>
           <w:ilvl w:val="0"/>
-          <w:numId w:val="1"/>
+          <w:numId w:val="2"/>
         </w:numPr>
         <w:pBdr>
           <w:top w:space="0" w:sz="0" w:val="nil"/>
@@ -280,16 +280,20 @@
         <w:keepNext w:val="0"/>
         <w:keepLines w:val="0"/>
         <w:widowControl w:val="1"/>
-        <w:pBdr>
-          <w:top w:space="0" w:sz="0" w:val="nil"/>
-          <w:left w:space="0" w:sz="0" w:val="nil"/>
-          <w:bottom w:space="0" w:sz="0" w:val="nil"/>
-          <w:right w:space="0" w:sz="0" w:val="nil"/>
-          <w:between w:space="0" w:sz="0" w:val="nil"/>
-        </w:pBdr>
-        <w:shd w:fill="auto" w:val="clear"/>
-        <w:spacing w:after="200" w:before="0" w:line="276" w:lineRule="auto"/>
-        <w:ind w:left="0" w:right="0" w:hanging="720"/>
+        <w:numPr>
+          <w:ilvl w:val="0"/>
+          <w:numId w:val="1"/>
+        </w:numPr>
+        <w:pBdr>
+          <w:top w:space="0" w:sz="0" w:val="nil"/>
+          <w:left w:space="0" w:sz="0" w:val="nil"/>
+          <w:bottom w:space="0" w:sz="0" w:val="nil"/>
+          <w:right w:space="0" w:sz="0" w:val="nil"/>
+          <w:between w:space="0" w:sz="0" w:val="nil"/>
+        </w:pBdr>
+        <w:shd w:fill="auto" w:val="clear"/>
+        <w:spacing w:after="0" w:afterAutospacing="0" w:before="0" w:line="276" w:lineRule="auto"/>
+        <w:ind w:left="720" w:right="0" w:hanging="360"/>
         <w:jc w:val="left"/>
         <w:rPr>
           <w:rFonts w:ascii="Calibri" w:cs="Calibri" w:eastAsia="Calibri" w:hAnsi="Calibri"/>
@@ -309,6 +313,260 @@
         <w:rPr>
           <w:rtl w:val="0"/>
         </w:rPr>
+        <w:t xml:space="preserve">3/15</w:t>
+      </w:r>
+    </w:p>
+    <w:p>
+      <w:pPr>
+        <w:keepNext w:val="0"/>
+        <w:keepLines w:val="0"/>
+        <w:widowControl w:val="1"/>
+        <w:numPr>
+          <w:ilvl w:val="1"/>
+          <w:numId w:val="1"/>
+        </w:numPr>
+        <w:pBdr>
+          <w:top w:space="0" w:sz="0" w:val="nil"/>
+          <w:left w:space="0" w:sz="0" w:val="nil"/>
+          <w:bottom w:space="0" w:sz="0" w:val="nil"/>
+          <w:right w:space="0" w:sz="0" w:val="nil"/>
+          <w:between w:space="0" w:sz="0" w:val="nil"/>
+        </w:pBdr>
+        <w:shd w:fill="auto" w:val="clear"/>
+        <w:spacing w:after="0" w:afterAutospacing="0" w:before="0" w:line="276" w:lineRule="auto"/>
+        <w:ind w:left="1440" w:right="0" w:hanging="360"/>
+        <w:jc w:val="left"/>
+        <w:rPr>
+          <w:u w:val="none"/>
+        </w:rPr>
+      </w:pPr>
+      <w:r>
+        <w:rPr>
+          <w:rtl w:val="0"/>
+        </w:rPr>
+        <w:t xml:space="preserve">Added updated screenshots of currently implemented activities:</w:t>
+      </w:r>
+    </w:p>
+    <w:p>
+      <w:pPr>
+        <w:keepNext w:val="0"/>
+        <w:keepLines w:val="0"/>
+        <w:widowControl w:val="1"/>
+        <w:numPr>
+          <w:ilvl w:val="2"/>
+          <w:numId w:val="1"/>
+        </w:numPr>
+        <w:pBdr>
+          <w:top w:space="0" w:sz="0" w:val="nil"/>
+          <w:left w:space="0" w:sz="0" w:val="nil"/>
+          <w:bottom w:space="0" w:sz="0" w:val="nil"/>
+          <w:right w:space="0" w:sz="0" w:val="nil"/>
+          <w:between w:space="0" w:sz="0" w:val="nil"/>
+        </w:pBdr>
+        <w:shd w:fill="auto" w:val="clear"/>
+        <w:spacing w:after="0" w:afterAutospacing="0" w:before="0" w:line="276" w:lineRule="auto"/>
+        <w:ind w:left="2160" w:right="0" w:hanging="360"/>
+        <w:jc w:val="left"/>
+        <w:rPr>
+          <w:u w:val="none"/>
+        </w:rPr>
+      </w:pPr>
+      <w:r>
+        <w:rPr>
+          <w:rtl w:val="0"/>
+        </w:rPr>
+        <w:t xml:space="preserve">characterList.java</w:t>
+      </w:r>
+    </w:p>
+    <w:p>
+      <w:pPr>
+        <w:keepNext w:val="0"/>
+        <w:keepLines w:val="0"/>
+        <w:widowControl w:val="1"/>
+        <w:numPr>
+          <w:ilvl w:val="2"/>
+          <w:numId w:val="1"/>
+        </w:numPr>
+        <w:pBdr>
+          <w:top w:space="0" w:sz="0" w:val="nil"/>
+          <w:left w:space="0" w:sz="0" w:val="nil"/>
+          <w:bottom w:space="0" w:sz="0" w:val="nil"/>
+          <w:right w:space="0" w:sz="0" w:val="nil"/>
+          <w:between w:space="0" w:sz="0" w:val="nil"/>
+        </w:pBdr>
+        <w:shd w:fill="auto" w:val="clear"/>
+        <w:spacing w:after="0" w:afterAutospacing="0" w:before="0" w:line="276" w:lineRule="auto"/>
+        <w:ind w:left="2160" w:right="0" w:hanging="360"/>
+        <w:jc w:val="left"/>
+        <w:rPr>
+          <w:u w:val="none"/>
+        </w:rPr>
+      </w:pPr>
+      <w:r>
+        <w:rPr>
+          <w:rtl w:val="0"/>
+        </w:rPr>
+        <w:t xml:space="preserve">createCharacter.java</w:t>
+      </w:r>
+    </w:p>
+    <w:p>
+      <w:pPr>
+        <w:keepNext w:val="0"/>
+        <w:keepLines w:val="0"/>
+        <w:widowControl w:val="1"/>
+        <w:numPr>
+          <w:ilvl w:val="2"/>
+          <w:numId w:val="1"/>
+        </w:numPr>
+        <w:pBdr>
+          <w:top w:space="0" w:sz="0" w:val="nil"/>
+          <w:left w:space="0" w:sz="0" w:val="nil"/>
+          <w:bottom w:space="0" w:sz="0" w:val="nil"/>
+          <w:right w:space="0" w:sz="0" w:val="nil"/>
+          <w:between w:space="0" w:sz="0" w:val="nil"/>
+        </w:pBdr>
+        <w:shd w:fill="auto" w:val="clear"/>
+        <w:spacing w:after="0" w:afterAutospacing="0" w:before="0" w:line="276" w:lineRule="auto"/>
+        <w:ind w:left="2160" w:right="0" w:hanging="360"/>
+        <w:jc w:val="left"/>
+        <w:rPr>
+          <w:u w:val="none"/>
+        </w:rPr>
+      </w:pPr>
+      <w:r>
+        <w:rPr>
+          <w:rtl w:val="0"/>
+        </w:rPr>
+        <w:t xml:space="preserve">expandCharacter.java</w:t>
+      </w:r>
+    </w:p>
+    <w:p>
+      <w:pPr>
+        <w:keepNext w:val="0"/>
+        <w:keepLines w:val="0"/>
+        <w:widowControl w:val="1"/>
+        <w:numPr>
+          <w:ilvl w:val="1"/>
+          <w:numId w:val="1"/>
+        </w:numPr>
+        <w:pBdr>
+          <w:top w:space="0" w:sz="0" w:val="nil"/>
+          <w:left w:space="0" w:sz="0" w:val="nil"/>
+          <w:bottom w:space="0" w:sz="0" w:val="nil"/>
+          <w:right w:space="0" w:sz="0" w:val="nil"/>
+          <w:between w:space="0" w:sz="0" w:val="nil"/>
+        </w:pBdr>
+        <w:shd w:fill="auto" w:val="clear"/>
+        <w:spacing w:after="0" w:afterAutospacing="0" w:before="0" w:line="276" w:lineRule="auto"/>
+        <w:ind w:left="1440" w:right="0" w:hanging="360"/>
+        <w:jc w:val="left"/>
+        <w:rPr>
+          <w:u w:val="none"/>
+        </w:rPr>
+      </w:pPr>
+      <w:r>
+        <w:rPr>
+          <w:rtl w:val="0"/>
+        </w:rPr>
+        <w:t xml:space="preserve">Added screenshots of implemented database used to store and read data</w:t>
+      </w:r>
+    </w:p>
+    <w:p>
+      <w:pPr>
+        <w:keepNext w:val="0"/>
+        <w:keepLines w:val="0"/>
+        <w:widowControl w:val="1"/>
+        <w:numPr>
+          <w:ilvl w:val="1"/>
+          <w:numId w:val="1"/>
+        </w:numPr>
+        <w:pBdr>
+          <w:top w:space="0" w:sz="0" w:val="nil"/>
+          <w:left w:space="0" w:sz="0" w:val="nil"/>
+          <w:bottom w:space="0" w:sz="0" w:val="nil"/>
+          <w:right w:space="0" w:sz="0" w:val="nil"/>
+          <w:between w:space="0" w:sz="0" w:val="nil"/>
+        </w:pBdr>
+        <w:shd w:fill="auto" w:val="clear"/>
+        <w:spacing w:after="0" w:afterAutospacing="0" w:before="0" w:line="276" w:lineRule="auto"/>
+        <w:ind w:left="1440" w:right="0" w:hanging="360"/>
+        <w:jc w:val="left"/>
+        <w:rPr>
+          <w:u w:val="none"/>
+        </w:rPr>
+      </w:pPr>
+      <w:r>
+        <w:rPr>
+          <w:rtl w:val="0"/>
+        </w:rPr>
+        <w:t xml:space="preserve">Possible features based on feedback:</w:t>
+      </w:r>
+    </w:p>
+    <w:p>
+      <w:pPr>
+        <w:keepNext w:val="0"/>
+        <w:keepLines w:val="0"/>
+        <w:widowControl w:val="1"/>
+        <w:numPr>
+          <w:ilvl w:val="2"/>
+          <w:numId w:val="1"/>
+        </w:numPr>
+        <w:pBdr>
+          <w:top w:space="0" w:sz="0" w:val="nil"/>
+          <w:left w:space="0" w:sz="0" w:val="nil"/>
+          <w:bottom w:space="0" w:sz="0" w:val="nil"/>
+          <w:right w:space="0" w:sz="0" w:val="nil"/>
+          <w:between w:space="0" w:sz="0" w:val="nil"/>
+        </w:pBdr>
+        <w:shd w:fill="auto" w:val="clear"/>
+        <w:spacing w:after="0" w:afterAutospacing="0" w:before="0" w:line="276" w:lineRule="auto"/>
+        <w:ind w:left="2160" w:right="0" w:hanging="360"/>
+        <w:jc w:val="left"/>
+        <w:rPr>
+          <w:u w:val="none"/>
+        </w:rPr>
+      </w:pPr>
+      <w:r>
+        <w:rPr>
+          <w:rtl w:val="0"/>
+        </w:rPr>
+        <w:t xml:space="preserve">character randomizer</w:t>
+      </w:r>
+    </w:p>
+    <w:p>
+      <w:pPr>
+        <w:keepNext w:val="0"/>
+        <w:keepLines w:val="0"/>
+        <w:widowControl w:val="1"/>
+        <w:numPr>
+          <w:ilvl w:val="2"/>
+          <w:numId w:val="1"/>
+        </w:numPr>
+        <w:pBdr>
+          <w:top w:space="0" w:sz="0" w:val="nil"/>
+          <w:left w:space="0" w:sz="0" w:val="nil"/>
+          <w:bottom w:space="0" w:sz="0" w:val="nil"/>
+          <w:right w:space="0" w:sz="0" w:val="nil"/>
+          <w:between w:space="0" w:sz="0" w:val="nil"/>
+        </w:pBdr>
+        <w:shd w:fill="auto" w:val="clear"/>
+        <w:spacing w:after="200" w:before="0" w:line="276" w:lineRule="auto"/>
+        <w:ind w:left="2160" w:right="0" w:hanging="360"/>
+        <w:jc w:val="left"/>
+        <w:rPr>
+          <w:u w:val="none"/>
+        </w:rPr>
+      </w:pPr>
+      <w:r>
+        <w:rPr>
+          <w:rtl w:val="0"/>
+        </w:rPr>
+        <w:t xml:space="preserve">Create custom backgrounds, race, or class</w:t>
+      </w:r>
+      <w:r>
+        <w:rPr>
+          <w:rtl w:val="0"/>
+        </w:rPr>
       </w:r>
     </w:p>
     <w:p>
@@ -360,7 +618,7 @@
         <w:widowControl w:val="1"/>
         <w:numPr>
           <w:ilvl w:val="0"/>
-          <w:numId w:val="2"/>
+          <w:numId w:val="3"/>
         </w:numPr>
         <w:pBdr>
           <w:top w:space="0" w:sz="0" w:val="nil"/>
@@ -391,7 +649,7 @@
         <w:widowControl w:val="1"/>
         <w:numPr>
           <w:ilvl w:val="1"/>
-          <w:numId w:val="2"/>
+          <w:numId w:val="3"/>
         </w:numPr>
         <w:pBdr>
           <w:top w:space="0" w:sz="0" w:val="nil"/>
@@ -422,7 +680,7 @@
         <w:widowControl w:val="1"/>
         <w:numPr>
           <w:ilvl w:val="1"/>
-          <w:numId w:val="2"/>
+          <w:numId w:val="3"/>
         </w:numPr>
         <w:pBdr>
           <w:top w:space="0" w:sz="0" w:val="nil"/>
@@ -453,7 +711,7 @@
         <w:widowControl w:val="1"/>
         <w:numPr>
           <w:ilvl w:val="1"/>
-          <w:numId w:val="2"/>
+          <w:numId w:val="3"/>
         </w:numPr>
         <w:pBdr>
           <w:top w:space="0" w:sz="0" w:val="nil"/>
@@ -484,7 +742,7 @@
         <w:widowControl w:val="1"/>
         <w:numPr>
           <w:ilvl w:val="1"/>
-          <w:numId w:val="2"/>
+          <w:numId w:val="3"/>
         </w:numPr>
         <w:pBdr>
           <w:top w:space="0" w:sz="0" w:val="nil"/>
@@ -515,7 +773,7 @@
         <w:widowControl w:val="1"/>
         <w:numPr>
           <w:ilvl w:val="1"/>
-          <w:numId w:val="2"/>
+          <w:numId w:val="3"/>
         </w:numPr>
         <w:pBdr>
           <w:top w:space="0" w:sz="0" w:val="nil"/>
@@ -582,7 +840,7 @@
         <w:widowControl w:val="1"/>
         <w:numPr>
           <w:ilvl w:val="0"/>
-          <w:numId w:val="2"/>
+          <w:numId w:val="3"/>
         </w:numPr>
         <w:pBdr>
           <w:top w:space="0" w:sz="0" w:val="nil"/>
@@ -613,7 +871,7 @@
         <w:widowControl w:val="1"/>
         <w:numPr>
           <w:ilvl w:val="1"/>
-          <w:numId w:val="2"/>
+          <w:numId w:val="3"/>
         </w:numPr>
         <w:pBdr>
           <w:top w:space="0" w:sz="0" w:val="nil"/>
@@ -644,7 +902,7 @@
         <w:widowControl w:val="1"/>
         <w:numPr>
           <w:ilvl w:val="1"/>
-          <w:numId w:val="2"/>
+          <w:numId w:val="3"/>
         </w:numPr>
         <w:pBdr>
           <w:top w:space="0" w:sz="0" w:val="nil"/>
@@ -675,7 +933,7 @@
         <w:widowControl w:val="1"/>
         <w:numPr>
           <w:ilvl w:val="1"/>
-          <w:numId w:val="2"/>
+          <w:numId w:val="3"/>
         </w:numPr>
         <w:pBdr>
           <w:top w:space="0" w:sz="0" w:val="nil"/>
@@ -730,7 +988,7 @@
         <w:widowControl w:val="1"/>
         <w:numPr>
           <w:ilvl w:val="0"/>
-          <w:numId w:val="2"/>
+          <w:numId w:val="3"/>
         </w:numPr>
         <w:pBdr>
           <w:top w:space="0" w:sz="0" w:val="nil"/>
@@ -761,7 +1019,7 @@
         <w:widowControl w:val="1"/>
         <w:numPr>
           <w:ilvl w:val="1"/>
-          <w:numId w:val="2"/>
+          <w:numId w:val="3"/>
         </w:numPr>
         <w:pBdr>
           <w:top w:space="0" w:sz="0" w:val="nil"/>
@@ -792,7 +1050,7 @@
         <w:widowControl w:val="1"/>
         <w:numPr>
           <w:ilvl w:val="2"/>
-          <w:numId w:val="2"/>
+          <w:numId w:val="3"/>
         </w:numPr>
         <w:pBdr>
           <w:top w:space="0" w:sz="0" w:val="nil"/>
@@ -823,7 +1081,7 @@
         <w:widowControl w:val="1"/>
         <w:numPr>
           <w:ilvl w:val="2"/>
-          <w:numId w:val="2"/>
+          <w:numId w:val="3"/>
         </w:numPr>
         <w:pBdr>
           <w:top w:space="0" w:sz="0" w:val="nil"/>
@@ -854,7 +1112,7 @@
         <w:widowControl w:val="1"/>
         <w:numPr>
           <w:ilvl w:val="2"/>
-          <w:numId w:val="2"/>
+          <w:numId w:val="3"/>
         </w:numPr>
         <w:pBdr>
           <w:top w:space="0" w:sz="0" w:val="nil"/>
@@ -885,7 +1143,7 @@
         <w:widowControl w:val="1"/>
         <w:numPr>
           <w:ilvl w:val="2"/>
-          <w:numId w:val="2"/>
+          <w:numId w:val="3"/>
         </w:numPr>
         <w:pBdr>
           <w:top w:space="0" w:sz="0" w:val="nil"/>
@@ -916,7 +1174,7 @@
         <w:widowControl w:val="1"/>
         <w:numPr>
           <w:ilvl w:val="1"/>
-          <w:numId w:val="2"/>
+          <w:numId w:val="3"/>
         </w:numPr>
         <w:pBdr>
           <w:top w:space="0" w:sz="0" w:val="nil"/>
@@ -947,7 +1205,7 @@
         <w:widowControl w:val="1"/>
         <w:numPr>
           <w:ilvl w:val="2"/>
-          <w:numId w:val="2"/>
+          <w:numId w:val="3"/>
         </w:numPr>
         <w:pBdr>
           <w:top w:space="0" w:sz="0" w:val="nil"/>
@@ -978,7 +1236,7 @@
         <w:widowControl w:val="1"/>
         <w:numPr>
           <w:ilvl w:val="2"/>
-          <w:numId w:val="2"/>
+          <w:numId w:val="3"/>
         </w:numPr>
         <w:pBdr>
           <w:top w:space="0" w:sz="0" w:val="nil"/>
@@ -1009,7 +1267,7 @@
         <w:widowControl w:val="1"/>
         <w:numPr>
           <w:ilvl w:val="1"/>
-          <w:numId w:val="2"/>
+          <w:numId w:val="3"/>
         </w:numPr>
         <w:pBdr>
           <w:top w:space="0" w:sz="0" w:val="nil"/>
@@ -1040,7 +1298,7 @@
         <w:widowControl w:val="1"/>
         <w:numPr>
           <w:ilvl w:val="2"/>
-          <w:numId w:val="2"/>
+          <w:numId w:val="3"/>
         </w:numPr>
         <w:pBdr>
           <w:top w:space="0" w:sz="0" w:val="nil"/>
@@ -1071,7 +1329,7 @@
         <w:widowControl w:val="1"/>
         <w:numPr>
           <w:ilvl w:val="2"/>
-          <w:numId w:val="2"/>
+          <w:numId w:val="3"/>
         </w:numPr>
         <w:pBdr>
           <w:top w:space="0" w:sz="0" w:val="nil"/>
@@ -1097,6 +1355,185 @@
     </w:p>
     <w:p>
       <w:pPr>
+        <w:keepNext w:val="0"/>
+        <w:keepLines w:val="0"/>
+        <w:widowControl w:val="1"/>
+        <w:pBdr>
+          <w:top w:space="0" w:sz="0" w:val="nil"/>
+          <w:left w:space="0" w:sz="0" w:val="nil"/>
+          <w:bottom w:space="0" w:sz="0" w:val="nil"/>
+          <w:right w:space="0" w:sz="0" w:val="nil"/>
+          <w:between w:space="0" w:sz="0" w:val="nil"/>
+        </w:pBdr>
+        <w:shd w:fill="auto" w:val="clear"/>
+        <w:spacing w:after="0" w:before="0" w:line="276" w:lineRule="auto"/>
+        <w:ind w:left="2160" w:right="0" w:firstLine="0"/>
+        <w:jc w:val="left"/>
+        <w:rPr/>
+      </w:pPr>
+      <w:r>
+        <w:rPr>
+          <w:rtl w:val="0"/>
+        </w:rPr>
+      </w:r>
+    </w:p>
+    <w:p>
+      <w:pPr>
+        <w:keepNext w:val="0"/>
+        <w:keepLines w:val="0"/>
+        <w:widowControl w:val="1"/>
+        <w:numPr>
+          <w:ilvl w:val="0"/>
+          <w:numId w:val="3"/>
+        </w:numPr>
+        <w:pBdr>
+          <w:top w:space="0" w:sz="0" w:val="nil"/>
+          <w:left w:space="0" w:sz="0" w:val="nil"/>
+          <w:bottom w:space="0" w:sz="0" w:val="nil"/>
+          <w:right w:space="0" w:sz="0" w:val="nil"/>
+          <w:between w:space="0" w:sz="0" w:val="nil"/>
+        </w:pBdr>
+        <w:shd w:fill="auto" w:val="clear"/>
+        <w:spacing w:after="0" w:before="0" w:line="276" w:lineRule="auto"/>
+        <w:ind w:left="720" w:right="0" w:hanging="360"/>
+        <w:jc w:val="left"/>
+        <w:rPr>
+          <w:u w:val="none"/>
+        </w:rPr>
+      </w:pPr>
+      <w:r>
+        <w:rPr>
+          <w:rtl w:val="0"/>
+        </w:rPr>
+        <w:t xml:space="preserve">Possible implementation based on feedback during presentation:</w:t>
+      </w:r>
+    </w:p>
+    <w:p>
+      <w:pPr>
+        <w:keepNext w:val="0"/>
+        <w:keepLines w:val="0"/>
+        <w:widowControl w:val="1"/>
+        <w:numPr>
+          <w:ilvl w:val="1"/>
+          <w:numId w:val="3"/>
+        </w:numPr>
+        <w:pBdr>
+          <w:top w:space="0" w:sz="0" w:val="nil"/>
+          <w:left w:space="0" w:sz="0" w:val="nil"/>
+          <w:bottom w:space="0" w:sz="0" w:val="nil"/>
+          <w:right w:space="0" w:sz="0" w:val="nil"/>
+          <w:between w:space="0" w:sz="0" w:val="nil"/>
+        </w:pBdr>
+        <w:shd w:fill="auto" w:val="clear"/>
+        <w:spacing w:after="0" w:before="0" w:line="276" w:lineRule="auto"/>
+        <w:ind w:left="1440" w:right="0" w:hanging="360"/>
+        <w:jc w:val="left"/>
+        <w:rPr>
+          <w:u w:val="none"/>
+        </w:rPr>
+      </w:pPr>
+      <w:r>
+        <w:rPr>
+          <w:rtl w:val="0"/>
+        </w:rPr>
+        <w:t xml:space="preserve">Character randomizer:</w:t>
+      </w:r>
+    </w:p>
+    <w:p>
+      <w:pPr>
+        <w:keepNext w:val="0"/>
+        <w:keepLines w:val="0"/>
+        <w:widowControl w:val="1"/>
+        <w:numPr>
+          <w:ilvl w:val="2"/>
+          <w:numId w:val="3"/>
+        </w:numPr>
+        <w:pBdr>
+          <w:top w:space="0" w:sz="0" w:val="nil"/>
+          <w:left w:space="0" w:sz="0" w:val="nil"/>
+          <w:bottom w:space="0" w:sz="0" w:val="nil"/>
+          <w:right w:space="0" w:sz="0" w:val="nil"/>
+          <w:between w:space="0" w:sz="0" w:val="nil"/>
+        </w:pBdr>
+        <w:shd w:fill="auto" w:val="clear"/>
+        <w:spacing w:after="0" w:before="0" w:line="276" w:lineRule="auto"/>
+        <w:ind w:left="2160" w:right="0" w:hanging="360"/>
+        <w:jc w:val="left"/>
+        <w:rPr>
+          <w:u w:val="none"/>
+        </w:rPr>
+      </w:pPr>
+      <w:r>
+        <w:rPr>
+          <w:rtl w:val="0"/>
+        </w:rPr>
+        <w:t xml:space="preserve">Allow the user to generate a random character</w:t>
+      </w:r>
+    </w:p>
+    <w:p>
+      <w:pPr>
+        <w:keepNext w:val="0"/>
+        <w:keepLines w:val="0"/>
+        <w:widowControl w:val="1"/>
+        <w:numPr>
+          <w:ilvl w:val="1"/>
+          <w:numId w:val="3"/>
+        </w:numPr>
+        <w:pBdr>
+          <w:top w:space="0" w:sz="0" w:val="nil"/>
+          <w:left w:space="0" w:sz="0" w:val="nil"/>
+          <w:bottom w:space="0" w:sz="0" w:val="nil"/>
+          <w:right w:space="0" w:sz="0" w:val="nil"/>
+          <w:between w:space="0" w:sz="0" w:val="nil"/>
+        </w:pBdr>
+        <w:shd w:fill="auto" w:val="clear"/>
+        <w:spacing w:after="0" w:before="0" w:line="276" w:lineRule="auto"/>
+        <w:ind w:left="1440" w:right="0" w:hanging="360"/>
+        <w:jc w:val="left"/>
+        <w:rPr>
+          <w:u w:val="none"/>
+        </w:rPr>
+      </w:pPr>
+      <w:r>
+        <w:rPr>
+          <w:rtl w:val="0"/>
+        </w:rPr>
+        <w:t xml:space="preserve">Import custom race, background, or class</w:t>
+      </w:r>
+    </w:p>
+    <w:p>
+      <w:pPr>
+        <w:keepNext w:val="0"/>
+        <w:keepLines w:val="0"/>
+        <w:widowControl w:val="1"/>
+        <w:numPr>
+          <w:ilvl w:val="2"/>
+          <w:numId w:val="3"/>
+        </w:numPr>
+        <w:pBdr>
+          <w:top w:space="0" w:sz="0" w:val="nil"/>
+          <w:left w:space="0" w:sz="0" w:val="nil"/>
+          <w:bottom w:space="0" w:sz="0" w:val="nil"/>
+          <w:right w:space="0" w:sz="0" w:val="nil"/>
+          <w:between w:space="0" w:sz="0" w:val="nil"/>
+        </w:pBdr>
+        <w:shd w:fill="auto" w:val="clear"/>
+        <w:spacing w:after="0" w:before="0" w:line="276" w:lineRule="auto"/>
+        <w:ind w:left="2160" w:right="0" w:hanging="360"/>
+        <w:jc w:val="left"/>
+        <w:rPr>
+          <w:u w:val="none"/>
+        </w:rPr>
+      </w:pPr>
+      <w:r>
+        <w:rPr>
+          <w:rtl w:val="0"/>
+        </w:rPr>
+        <w:t xml:space="preserve">Allow the user to update the database with their personal race, background, or class by filling out a form and storing the creation within the database for future use.</w:t>
+      </w:r>
+    </w:p>
+    <w:p>
+      <w:pPr>
         <w:pStyle w:val="Heading1"/>
         <w:rPr/>
       </w:pPr>
@@ -1114,7 +1551,7 @@
         <w:widowControl w:val="1"/>
         <w:numPr>
           <w:ilvl w:val="0"/>
-          <w:numId w:val="2"/>
+          <w:numId w:val="3"/>
         </w:numPr>
         <w:pBdr>
           <w:top w:space="0" w:sz="0" w:val="nil"/>
@@ -1154,7 +1591,7 @@
         <w:widowControl w:val="1"/>
         <w:numPr>
           <w:ilvl w:val="0"/>
-          <w:numId w:val="2"/>
+          <w:numId w:val="3"/>
         </w:numPr>
         <w:pBdr>
           <w:top w:space="0" w:sz="0" w:val="nil"/>
@@ -1185,7 +1622,7 @@
         <w:widowControl w:val="1"/>
         <w:numPr>
           <w:ilvl w:val="1"/>
-          <w:numId w:val="2"/>
+          <w:numId w:val="3"/>
         </w:numPr>
         <w:pBdr>
           <w:top w:space="0" w:sz="0" w:val="nil"/>
@@ -1216,7 +1653,7 @@
         <w:widowControl w:val="1"/>
         <w:numPr>
           <w:ilvl w:val="1"/>
-          <w:numId w:val="2"/>
+          <w:numId w:val="3"/>
         </w:numPr>
         <w:pBdr>
           <w:top w:space="0" w:sz="0" w:val="nil"/>
@@ -1247,7 +1684,7 @@
         <w:widowControl w:val="1"/>
         <w:numPr>
           <w:ilvl w:val="1"/>
-          <w:numId w:val="2"/>
+          <w:numId w:val="3"/>
         </w:numPr>
         <w:pBdr>
           <w:top w:space="0" w:sz="0" w:val="nil"/>
@@ -1278,7 +1715,7 @@
         <w:widowControl w:val="1"/>
         <w:numPr>
           <w:ilvl w:val="0"/>
-          <w:numId w:val="2"/>
+          <w:numId w:val="3"/>
         </w:numPr>
         <w:pBdr>
           <w:top w:space="0" w:sz="0" w:val="nil"/>
@@ -1306,7 +1743,7 @@
       <w:pPr>
         <w:numPr>
           <w:ilvl w:val="1"/>
-          <w:numId w:val="2"/>
+          <w:numId w:val="3"/>
         </w:numPr>
         <w:spacing w:after="0" w:line="240" w:lineRule="auto"/>
         <w:ind w:left="1440" w:hanging="360"/>
@@ -1322,7 +1759,7 @@
       <w:pPr>
         <w:numPr>
           <w:ilvl w:val="1"/>
-          <w:numId w:val="2"/>
+          <w:numId w:val="3"/>
         </w:numPr>
         <w:spacing w:after="0" w:line="240" w:lineRule="auto"/>
         <w:ind w:left="1440" w:hanging="360"/>
@@ -1341,7 +1778,7 @@
       <w:pPr>
         <w:numPr>
           <w:ilvl w:val="1"/>
-          <w:numId w:val="2"/>
+          <w:numId w:val="3"/>
         </w:numPr>
         <w:spacing w:after="0" w:line="240" w:lineRule="auto"/>
         <w:ind w:left="1440" w:hanging="360"/>
@@ -1375,7 +1812,7 @@
         <w:widowControl w:val="1"/>
         <w:numPr>
           <w:ilvl w:val="0"/>
-          <w:numId w:val="2"/>
+          <w:numId w:val="3"/>
         </w:numPr>
         <w:pBdr>
           <w:top w:space="0" w:sz="0" w:val="nil"/>
@@ -1432,6 +1869,58 @@
         </w:rPr>
         <w:t xml:space="preserve">Here’s a list of all the created characters with their name, class, race, and background displayed.  Here, the user will be able to select a previously created character and edit their sheet or character an entirely new character.  Next, is the screen for determining the how the stats will be laid out for the user.</w:t>
       </w:r>
+      <w:r>
+        <w:br w:type="page"/>
+      </w:r>
+      <w:r>
+        <w:rPr>
+          <w:rtl w:val="0"/>
+        </w:rPr>
+      </w:r>
+    </w:p>
+    <w:p>
+      <w:pPr>
+        <w:keepNext w:val="0"/>
+        <w:keepLines w:val="0"/>
+        <w:widowControl w:val="1"/>
+        <w:pBdr>
+          <w:top w:space="0" w:sz="0" w:val="nil"/>
+          <w:left w:space="0" w:sz="0" w:val="nil"/>
+          <w:bottom w:space="0" w:sz="0" w:val="nil"/>
+          <w:right w:space="0" w:sz="0" w:val="nil"/>
+          <w:between w:space="0" w:sz="0" w:val="nil"/>
+        </w:pBdr>
+        <w:shd w:fill="auto" w:val="clear"/>
+        <w:spacing w:after="200" w:before="0" w:line="276" w:lineRule="auto"/>
+        <w:ind w:left="0" w:right="0" w:firstLine="0"/>
+        <w:jc w:val="left"/>
+        <w:rPr/>
+      </w:pPr>
+      <w:r>
+        <w:rPr>
+          <w:rtl w:val="0"/>
+        </w:rPr>
+        <w:t xml:space="preserve">Currently implemented activities:</w:t>
+      </w:r>
+    </w:p>
+    <w:p>
+      <w:pPr>
+        <w:jc w:val="center"/>
+        <w:rPr/>
+      </w:pPr>
+      <w:r>
+        <w:rPr>
+          <w:b w:val="1"/>
+          <w:rtl w:val="0"/>
+        </w:rPr>
+        <w:t xml:space="preserve">characterList.java</w:t>
+      </w:r>
+      <w:r>
+        <w:rPr>
+          <w:rtl w:val="0"/>
+        </w:rPr>
+        <w:t xml:space="preserve">: Recyclerview for viewing all created characters</w:t>
+      </w:r>
     </w:p>
     <w:p>
       <w:pPr>
@@ -1448,21 +1937,21 @@
         <w:shd w:fill="auto" w:val="clear"/>
         <w:spacing w:after="200" w:before="0" w:line="276" w:lineRule="auto"/>
         <w:ind w:right="0"/>
-        <w:jc w:val="left"/>
+        <w:jc w:val="center"/>
         <w:rPr/>
       </w:pPr>
       <w:r>
         <w:rPr/>
         <w:drawing>
           <wp:inline distB="114300" distT="114300" distL="114300" distR="114300">
-            <wp:extent cx="2429536" cy="4376738"/>
+            <wp:extent cx="2037398" cy="3395663"/>
             <wp:effectExtent b="0" l="0" r="0" t="0"/>
-            <wp:docPr id="2" name="image1.jpg"/>
+            <wp:docPr id="1" name="image1.png"/>
             <a:graphic>
               <a:graphicData uri="http://schemas.openxmlformats.org/drawingml/2006/picture">
                 <pic:pic>
                   <pic:nvPicPr>
-                    <pic:cNvPr id="0" name="image1.jpg"/>
+                    <pic:cNvPr id="0" name="image1.png"/>
                     <pic:cNvPicPr preferRelativeResize="0"/>
                   </pic:nvPicPr>
                   <pic:blipFill>
@@ -1475,7 +1964,7 @@
                   <pic:spPr>
                     <a:xfrm>
                       <a:off x="0" y="0"/>
-                      <a:ext cx="2429536" cy="4376738"/>
+                      <a:ext cx="2037398" cy="3395663"/>
                     </a:xfrm>
                     <a:prstGeom prst="rect"/>
                     <a:ln/>
@@ -1487,17 +1976,73 @@
         </w:drawing>
       </w:r>
       <w:r>
+        <w:rPr>
+          <w:rtl w:val="0"/>
+        </w:rPr>
+      </w:r>
+    </w:p>
+    <w:p>
+      <w:pPr>
+        <w:keepNext w:val="0"/>
+        <w:keepLines w:val="0"/>
+        <w:widowControl w:val="1"/>
+        <w:pBdr>
+          <w:top w:space="0" w:sz="0" w:val="nil"/>
+          <w:left w:space="0" w:sz="0" w:val="nil"/>
+          <w:bottom w:space="0" w:sz="0" w:val="nil"/>
+          <w:right w:space="0" w:sz="0" w:val="nil"/>
+          <w:between w:space="0" w:sz="0" w:val="nil"/>
+        </w:pBdr>
+        <w:shd w:fill="auto" w:val="clear"/>
+        <w:spacing w:after="200" w:before="0" w:line="276" w:lineRule="auto"/>
+        <w:ind w:right="0"/>
+        <w:jc w:val="center"/>
+        <w:rPr/>
+      </w:pPr>
+      <w:r>
+        <w:rPr>
+          <w:b w:val="1"/>
+          <w:rtl w:val="0"/>
+        </w:rPr>
+        <w:t xml:space="preserve">createCharacter.java</w:t>
+      </w:r>
+      <w:r>
+        <w:rPr>
+          <w:rtl w:val="0"/>
+        </w:rPr>
+        <w:t xml:space="preserve">: Activity for creating a new character via user inputs</w:t>
+      </w:r>
+    </w:p>
+    <w:p>
+      <w:pPr>
+        <w:keepNext w:val="0"/>
+        <w:keepLines w:val="0"/>
+        <w:widowControl w:val="1"/>
+        <w:pBdr>
+          <w:top w:space="0" w:sz="0" w:val="nil"/>
+          <w:left w:space="0" w:sz="0" w:val="nil"/>
+          <w:bottom w:space="0" w:sz="0" w:val="nil"/>
+          <w:right w:space="0" w:sz="0" w:val="nil"/>
+          <w:between w:space="0" w:sz="0" w:val="nil"/>
+        </w:pBdr>
+        <w:shd w:fill="auto" w:val="clear"/>
+        <w:spacing w:after="200" w:before="0" w:line="276" w:lineRule="auto"/>
+        <w:ind w:right="0"/>
+        <w:jc w:val="center"/>
+        <w:rPr/>
+      </w:pPr>
+      <w:r>
         <w:rPr/>
         <w:drawing>
           <wp:inline distB="114300" distT="114300" distL="114300" distR="114300">
-            <wp:extent cx="2379209" cy="4271963"/>
+            <wp:extent cx="2007046" cy="3348038"/>
             <wp:effectExtent b="0" l="0" r="0" t="0"/>
-            <wp:docPr id="1" name="image2.jpg"/>
+            <wp:docPr id="2" name="image3.png"/>
             <a:graphic>
               <a:graphicData uri="http://schemas.openxmlformats.org/drawingml/2006/picture">
                 <pic:pic>
                   <pic:nvPicPr>
-                    <pic:cNvPr id="0" name="image2.jpg"/>
+                    <pic:cNvPr id="0" name="image3.png"/>
                     <pic:cNvPicPr preferRelativeResize="0"/>
                   </pic:nvPicPr>
                   <pic:blipFill>
@@ -1510,7 +2055,7 @@
                   <pic:spPr>
                     <a:xfrm>
                       <a:off x="0" y="0"/>
-                      <a:ext cx="2379209" cy="4271963"/>
+                      <a:ext cx="2007046" cy="3348038"/>
                     </a:xfrm>
                     <a:prstGeom prst="rect"/>
                     <a:ln/>
@@ -1542,9 +2087,244 @@
         <w:shd w:fill="auto" w:val="clear"/>
         <w:spacing w:after="200" w:before="0" w:line="276" w:lineRule="auto"/>
         <w:ind w:right="0"/>
-        <w:jc w:val="left"/>
-        <w:rPr/>
-      </w:pPr>
+        <w:jc w:val="center"/>
+        <w:rPr/>
+      </w:pPr>
+      <w:r>
+        <w:rPr>
+          <w:b w:val="1"/>
+          <w:rtl w:val="0"/>
+        </w:rPr>
+        <w:t xml:space="preserve">expandCharatcer.java</w:t>
+      </w:r>
+      <w:r>
+        <w:rPr>
+          <w:rtl w:val="0"/>
+        </w:rPr>
+        <w:t xml:space="preserve">: Activity for further expanding on created character based on the inputs of the previous activity:</w:t>
+      </w:r>
+    </w:p>
+    <w:p>
+      <w:pPr>
+        <w:keepNext w:val="0"/>
+        <w:keepLines w:val="0"/>
+        <w:widowControl w:val="1"/>
+        <w:pBdr>
+          <w:top w:space="0" w:sz="0" w:val="nil"/>
+          <w:left w:space="0" w:sz="0" w:val="nil"/>
+          <w:bottom w:space="0" w:sz="0" w:val="nil"/>
+          <w:right w:space="0" w:sz="0" w:val="nil"/>
+          <w:between w:space="0" w:sz="0" w:val="nil"/>
+        </w:pBdr>
+        <w:shd w:fill="auto" w:val="clear"/>
+        <w:spacing w:after="200" w:before="0" w:line="276" w:lineRule="auto"/>
+        <w:ind w:right="0"/>
+        <w:jc w:val="center"/>
+        <w:rPr/>
+      </w:pPr>
+      <w:r>
+        <w:rPr/>
+        <w:drawing>
+          <wp:inline distB="114300" distT="114300" distL="114300" distR="114300">
+            <wp:extent cx="1962150" cy="3264684"/>
+            <wp:effectExtent b="0" l="0" r="0" t="0"/>
+            <wp:docPr id="3" name="image2.png"/>
+            <a:graphic>
+              <a:graphicData uri="http://schemas.openxmlformats.org/drawingml/2006/picture">
+                <pic:pic>
+                  <pic:nvPicPr>
+                    <pic:cNvPr id="0" name="image2.png"/>
+                    <pic:cNvPicPr preferRelativeResize="0"/>
+                  </pic:nvPicPr>
+                  <pic:blipFill>
+                    <a:blip r:embed="rId8"/>
+                    <a:srcRect b="0" l="0" r="0" t="0"/>
+                    <a:stretch>
+                      <a:fillRect/>
+                    </a:stretch>
+                  </pic:blipFill>
+                  <pic:spPr>
+                    <a:xfrm>
+                      <a:off x="0" y="0"/>
+                      <a:ext cx="1962150" cy="3264684"/>
+                    </a:xfrm>
+                    <a:prstGeom prst="rect"/>
+                    <a:ln/>
+                  </pic:spPr>
+                </pic:pic>
+              </a:graphicData>
+            </a:graphic>
+          </wp:inline>
+        </w:drawing>
+      </w:r>
+      <w:r>
+        <w:rPr>
+          <w:rtl w:val="0"/>
+        </w:rPr>
+      </w:r>
+    </w:p>
+    <w:p>
+      <w:pPr>
+        <w:keepNext w:val="0"/>
+        <w:keepLines w:val="0"/>
+        <w:widowControl w:val="1"/>
+        <w:pBdr>
+          <w:top w:space="0" w:sz="0" w:val="nil"/>
+          <w:left w:space="0" w:sz="0" w:val="nil"/>
+          <w:bottom w:space="0" w:sz="0" w:val="nil"/>
+          <w:right w:space="0" w:sz="0" w:val="nil"/>
+          <w:between w:space="0" w:sz="0" w:val="nil"/>
+        </w:pBdr>
+        <w:shd w:fill="auto" w:val="clear"/>
+        <w:spacing w:after="200" w:before="0" w:line="276" w:lineRule="auto"/>
+        <w:ind w:right="0"/>
+        <w:jc w:val="center"/>
+        <w:rPr/>
+      </w:pPr>
+      <w:r>
+        <w:rPr>
+          <w:rtl w:val="0"/>
+        </w:rPr>
+        <w:t xml:space="preserve">Overall database:</w:t>
+      </w:r>
+    </w:p>
+    <w:p>
+      <w:pPr>
+        <w:keepNext w:val="0"/>
+        <w:keepLines w:val="0"/>
+        <w:widowControl w:val="1"/>
+        <w:pBdr>
+          <w:top w:space="0" w:sz="0" w:val="nil"/>
+          <w:left w:space="0" w:sz="0" w:val="nil"/>
+          <w:bottom w:space="0" w:sz="0" w:val="nil"/>
+          <w:right w:space="0" w:sz="0" w:val="nil"/>
+          <w:between w:space="0" w:sz="0" w:val="nil"/>
+        </w:pBdr>
+        <w:shd w:fill="auto" w:val="clear"/>
+        <w:spacing w:after="200" w:before="0" w:line="276" w:lineRule="auto"/>
+        <w:ind w:right="0"/>
+        <w:jc w:val="center"/>
+        <w:rPr/>
+      </w:pPr>
+      <w:r>
+        <w:rPr/>
+        <w:drawing>
+          <wp:inline distB="114300" distT="114300" distL="114300" distR="114300">
+            <wp:extent cx="4176713" cy="3647784"/>
+            <wp:effectExtent b="0" l="0" r="0" t="0"/>
+            <wp:docPr id="5" name="image5.jpg"/>
+            <a:graphic>
+              <a:graphicData uri="http://schemas.openxmlformats.org/drawingml/2006/picture">
+                <pic:pic>
+                  <pic:nvPicPr>
+                    <pic:cNvPr id="0" name="image5.jpg"/>
+                    <pic:cNvPicPr preferRelativeResize="0"/>
+                  </pic:nvPicPr>
+                  <pic:blipFill>
+                    <a:blip r:embed="rId9"/>
+                    <a:srcRect b="0" l="0" r="0" t="0"/>
+                    <a:stretch>
+                      <a:fillRect/>
+                    </a:stretch>
+                  </pic:blipFill>
+                  <pic:spPr>
+                    <a:xfrm>
+                      <a:off x="0" y="0"/>
+                      <a:ext cx="4176713" cy="3647784"/>
+                    </a:xfrm>
+                    <a:prstGeom prst="rect"/>
+                    <a:ln/>
+                  </pic:spPr>
+                </pic:pic>
+              </a:graphicData>
+            </a:graphic>
+          </wp:inline>
+        </w:drawing>
+      </w:r>
+      <w:r>
+        <w:rPr>
+          <w:rtl w:val="0"/>
+        </w:rPr>
+      </w:r>
+    </w:p>
+    <w:p>
+      <w:pPr>
+        <w:keepNext w:val="0"/>
+        <w:keepLines w:val="0"/>
+        <w:widowControl w:val="1"/>
+        <w:pBdr>
+          <w:top w:space="0" w:sz="0" w:val="nil"/>
+          <w:left w:space="0" w:sz="0" w:val="nil"/>
+          <w:bottom w:space="0" w:sz="0" w:val="nil"/>
+          <w:right w:space="0" w:sz="0" w:val="nil"/>
+          <w:between w:space="0" w:sz="0" w:val="nil"/>
+        </w:pBdr>
+        <w:shd w:fill="auto" w:val="clear"/>
+        <w:spacing w:after="200" w:before="0" w:line="276" w:lineRule="auto"/>
+        <w:ind w:right="0"/>
+        <w:jc w:val="center"/>
+        <w:rPr/>
+      </w:pPr>
+      <w:r>
+        <w:rPr>
+          <w:rtl w:val="0"/>
+        </w:rPr>
+        <w:t xml:space="preserve">Example Background Table:</w:t>
+      </w:r>
+    </w:p>
+    <w:p>
+      <w:pPr>
+        <w:keepNext w:val="0"/>
+        <w:keepLines w:val="0"/>
+        <w:widowControl w:val="1"/>
+        <w:pBdr>
+          <w:top w:space="0" w:sz="0" w:val="nil"/>
+          <w:left w:space="0" w:sz="0" w:val="nil"/>
+          <w:bottom w:space="0" w:sz="0" w:val="nil"/>
+          <w:right w:space="0" w:sz="0" w:val="nil"/>
+          <w:between w:space="0" w:sz="0" w:val="nil"/>
+        </w:pBdr>
+        <w:shd w:fill="auto" w:val="clear"/>
+        <w:spacing w:after="200" w:before="0" w:line="276" w:lineRule="auto"/>
+        <w:ind w:right="0"/>
+        <w:jc w:val="center"/>
+        <w:rPr/>
+      </w:pPr>
+      <w:r>
+        <w:rPr/>
+        <w:drawing>
+          <wp:inline distB="114300" distT="114300" distL="114300" distR="114300">
+            <wp:extent cx="5943600" cy="4165600"/>
+            <wp:effectExtent b="0" l="0" r="0" t="0"/>
+            <wp:docPr id="4" name="image4.jpg"/>
+            <a:graphic>
+              <a:graphicData uri="http://schemas.openxmlformats.org/drawingml/2006/picture">
+                <pic:pic>
+                  <pic:nvPicPr>
+                    <pic:cNvPr id="0" name="image4.jpg"/>
+                    <pic:cNvPicPr preferRelativeResize="0"/>
+                  </pic:nvPicPr>
+                  <pic:blipFill>
+                    <a:blip r:embed="rId10"/>
+                    <a:srcRect b="0" l="0" r="0" t="0"/>
+                    <a:stretch>
+                      <a:fillRect/>
+                    </a:stretch>
+                  </pic:blipFill>
+                  <pic:spPr>
+                    <a:xfrm>
+                      <a:off x="0" y="0"/>
+                      <a:ext cx="5943600" cy="4165600"/>
+                    </a:xfrm>
+                    <a:prstGeom prst="rect"/>
+                    <a:ln/>
+                  </pic:spPr>
+                </pic:pic>
+              </a:graphicData>
+            </a:graphic>
+          </wp:inline>
+        </w:drawing>
+      </w:r>
       <w:r>
         <w:rPr>
           <w:rtl w:val="0"/>
@@ -1570,7 +2350,7 @@
         <w:widowControl w:val="1"/>
         <w:numPr>
           <w:ilvl w:val="0"/>
-          <w:numId w:val="2"/>
+          <w:numId w:val="3"/>
         </w:numPr>
         <w:pBdr>
           <w:top w:space="0" w:sz="0" w:val="nil"/>
@@ -1599,7 +2379,7 @@
         <w:widowControl w:val="1"/>
         <w:numPr>
           <w:ilvl w:val="0"/>
-          <w:numId w:val="2"/>
+          <w:numId w:val="3"/>
         </w:numPr>
         <w:pBdr>
           <w:top w:space="0" w:sz="0" w:val="nil"/>
@@ -1628,7 +2408,7 @@
         <w:widowControl w:val="1"/>
         <w:numPr>
           <w:ilvl w:val="0"/>
-          <w:numId w:val="2"/>
+          <w:numId w:val="3"/>
         </w:numPr>
         <w:pBdr>
           <w:top w:space="0" w:sz="0" w:val="nil"/>
@@ -1659,7 +2439,7 @@
         <w:widowControl w:val="1"/>
         <w:numPr>
           <w:ilvl w:val="0"/>
-          <w:numId w:val="2"/>
+          <w:numId w:val="3"/>
         </w:numPr>
         <w:pBdr>
           <w:top w:space="0" w:sz="0" w:val="nil"/>
@@ -1732,7 +2512,7 @@
         </w:rPr>
         <w:t xml:space="preserve">(</w:t>
       </w:r>
-      <w:hyperlink r:id="rId8">
+      <w:hyperlink r:id="rId11">
         <w:r>
           <w:rPr>
             <w:color w:val="1155cc"/>
@@ -1841,6 +2621,116 @@
   <w:abstractNum w:abstractNumId="1">
     <w:lvl w:ilvl="0">
       <w:start w:val="1"/>
+      <w:numFmt w:val="bullet"/>
+      <w:lvlText w:val="●"/>
+      <w:lvlJc w:val="left"/>
+      <w:pPr>
+        <w:ind w:left="720" w:hanging="360"/>
+      </w:pPr>
+      <w:rPr>
+        <w:u w:val="none"/>
+      </w:rPr>
+    </w:lvl>
+    <w:lvl w:ilvl="1">
+      <w:start w:val="1"/>
+      <w:numFmt w:val="bullet"/>
+      <w:lvlText w:val="○"/>
+      <w:lvlJc w:val="left"/>
+      <w:pPr>
+        <w:ind w:left="1440" w:hanging="360"/>
+      </w:pPr>
+      <w:rPr>
+        <w:u w:val="none"/>
+      </w:rPr>
+    </w:lvl>
+    <w:lvl w:ilvl="2">
+      <w:start w:val="1"/>
+      <w:numFmt w:val="bullet"/>
+      <w:lvlText w:val="■"/>
+      <w:lvlJc w:val="left"/>
+      <w:pPr>
+        <w:ind w:left="2160" w:hanging="360"/>
+      </w:pPr>
+      <w:rPr>
+        <w:u w:val="none"/>
+      </w:rPr>
+    </w:lvl>
+    <w:lvl w:ilvl="3">
+      <w:start w:val="1"/>
+      <w:numFmt w:val="bullet"/>
+      <w:lvlText w:val="●"/>
+      <w:lvlJc w:val="left"/>
+      <w:pPr>
+        <w:ind w:left="2880" w:hanging="360"/>
+      </w:pPr>
+      <w:rPr>
+        <w:u w:val="none"/>
+      </w:rPr>
+    </w:lvl>
+    <w:lvl w:ilvl="4">
+      <w:start w:val="1"/>
+      <w:numFmt w:val="bullet"/>
+      <w:lvlText w:val="○"/>
+      <w:lvlJc w:val="left"/>
+      <w:pPr>
+        <w:ind w:left="3600" w:hanging="360"/>
+      </w:pPr>
+      <w:rPr>
+        <w:u w:val="none"/>
+      </w:rPr>
+    </w:lvl>
+    <w:lvl w:ilvl="5">
+      <w:start w:val="1"/>
+      <w:numFmt w:val="bullet"/>
+      <w:lvlText w:val="■"/>
+      <w:lvlJc w:val="left"/>
+      <w:pPr>
+        <w:ind w:left="4320" w:hanging="360"/>
+      </w:pPr>
+      <w:rPr>
+        <w:u w:val="none"/>
+      </w:rPr>
+    </w:lvl>
+    <w:lvl w:ilvl="6">
+      <w:start w:val="1"/>
+      <w:numFmt w:val="bullet"/>
+      <w:lvlText w:val="●"/>
+      <w:lvlJc w:val="left"/>
+      <w:pPr>
+        <w:ind w:left="5040" w:hanging="360"/>
+      </w:pPr>
+      <w:rPr>
+        <w:u w:val="none"/>
+      </w:rPr>
+    </w:lvl>
+    <w:lvl w:ilvl="7">
+      <w:start w:val="1"/>
+      <w:numFmt w:val="bullet"/>
+      <w:lvlText w:val="○"/>
+      <w:lvlJc w:val="left"/>
+      <w:pPr>
+        <w:ind w:left="5760" w:hanging="360"/>
+      </w:pPr>
+      <w:rPr>
+        <w:u w:val="none"/>
+      </w:rPr>
+    </w:lvl>
+    <w:lvl w:ilvl="8">
+      <w:start w:val="1"/>
+      <w:numFmt w:val="bullet"/>
+      <w:lvlText w:val="■"/>
+      <w:lvlJc w:val="left"/>
+      <w:pPr>
+        <w:ind w:left="6480" w:hanging="360"/>
+      </w:pPr>
+      <w:rPr>
+        <w:u w:val="none"/>
+      </w:rPr>
+    </w:lvl>
+  </w:abstractNum>
+  <w:abstractNum w:abstractNumId="2">
+    <w:lvl w:ilvl="0">
+      <w:start w:val="1"/>
       <w:numFmt w:val="decimal"/>
       <w:lvlText w:val="%1."/>
       <w:lvlJc w:val="left"/>
@@ -1930,7 +2820,7 @@
       <w:rPr/>
     </w:lvl>
   </w:abstractNum>
-  <w:abstractNum w:abstractNumId="2">
+  <w:abstractNum w:abstractNumId="3">
     <w:lvl w:ilvl="0">
       <w:start w:val="1"/>
       <w:numFmt w:val="bullet"/>
@@ -2045,6 +2935,9 @@
   </w:num>
   <w:num w:numId="2">
     <w:abstractNumId w:val="2"/>
+  </w:num>
+  <w:num w:numId="3">
+    <w:abstractNumId w:val="3"/>
   </w:num>
 </w:numbering>
 </file>

</xml_diff>